<commit_message>
Fix logging. Constrain job to run3 host nomad agent.
1. minio nomad job:
Assign DNS server.
Move logging for container to syslog that has log-rotation.
Constrain minio job to run3 host nomad agent.
</commit_message>
<xml_diff>
--- a/24 - R710 Proxmox Add 2nd disk to run host and Docker, Nomad for minio.docx
+++ b/24 - R710 Proxmox Add 2nd disk to run host and Docker, Nomad for minio.docx
@@ -119,7 +119,6 @@
     </w:p>
     <w:p>
       <w:proofErr w:type="spellStart"/>
-      <w:proofErr w:type="gramStart"/>
       <w:r>
         <w:rPr>
           <w:b/>
@@ -133,9 +132,11 @@
         <w:t>ino</w:t>
       </w:r>
       <w:proofErr w:type="spellEnd"/>
-      <w:proofErr w:type="gramEnd"/>
-      <w:r>
-        <w:t xml:space="preserve"> that will use to 2</w:t>
+      <w:r>
+        <w:t xml:space="preserve"> that will use the</w:t>
+      </w:r>
+      <w:r>
+        <w:t xml:space="preserve"> 2</w:t>
       </w:r>
       <w:r>
         <w:rPr>
@@ -4484,6 +4485,12 @@
           <w:rFonts w:ascii="Courier New" w:hAnsi="Courier New" w:cs="Courier New"/>
         </w:rPr>
       </w:pPr>
+      <w:r>
+        <w:rPr>
+          <w:rFonts w:ascii="Courier New" w:hAnsi="Courier New" w:cs="Courier New"/>
+        </w:rPr>
+        <w:t>#</w:t>
+      </w:r>
       <w:proofErr w:type="spellStart"/>
       <w:r>
         <w:rPr>
@@ -5021,6 +5028,62 @@
           <w:rFonts w:ascii="Courier New" w:hAnsi="Courier New" w:cs="Courier New"/>
         </w:rPr>
         <w:t xml:space="preserve"> = ["127.0.0.1"]</w:t>
+      </w:r>
+    </w:p>
+    <w:p>
+      <w:pPr>
+        <w:pStyle w:val="ListParagraph"/>
+        <w:rPr>
+          <w:rFonts w:ascii="Courier New" w:hAnsi="Courier New" w:cs="Courier New"/>
+        </w:rPr>
+      </w:pPr>
+      <w:r>
+        <w:rPr>
+          <w:rFonts w:ascii="Courier New" w:hAnsi="Courier New" w:cs="Courier New"/>
+        </w:rPr>
+        <w:t xml:space="preserve">  # '</w:t>
+      </w:r>
+      <w:proofErr w:type="spellStart"/>
+      <w:r>
+        <w:rPr>
+          <w:rFonts w:ascii="Courier New" w:hAnsi="Courier New" w:cs="Courier New"/>
+        </w:rPr>
+        <w:t>node_class</w:t>
+      </w:r>
+      <w:proofErr w:type="spellEnd"/>
+      <w:r>
+        <w:rPr>
+          <w:rFonts w:ascii="Courier New" w:hAnsi="Courier New" w:cs="Courier New"/>
+        </w:rPr>
+        <w:t>' used to ensure jobs meant for host 'run3' do run on 'run3'</w:t>
+      </w:r>
+    </w:p>
+    <w:p>
+      <w:pPr>
+        <w:pStyle w:val="ListParagraph"/>
+        <w:rPr>
+          <w:rFonts w:ascii="Courier New" w:hAnsi="Courier New" w:cs="Courier New"/>
+        </w:rPr>
+      </w:pPr>
+      <w:r>
+        <w:rPr>
+          <w:rFonts w:ascii="Courier New" w:hAnsi="Courier New" w:cs="Courier New"/>
+        </w:rPr>
+        <w:t xml:space="preserve">  </w:t>
+      </w:r>
+      <w:proofErr w:type="spellStart"/>
+      <w:r>
+        <w:rPr>
+          <w:rFonts w:ascii="Courier New" w:hAnsi="Courier New" w:cs="Courier New"/>
+        </w:rPr>
+        <w:t>node_class</w:t>
+      </w:r>
+      <w:proofErr w:type="spellEnd"/>
+      <w:r>
+        <w:rPr>
+          <w:rFonts w:ascii="Courier New" w:hAnsi="Courier New" w:cs="Courier New"/>
+        </w:rPr>
+        <w:t xml:space="preserve"> = "run3"</w:t>
       </w:r>
     </w:p>
     <w:p>
@@ -5517,6 +5580,7 @@
         <w:br/>
       </w:r>
       <w:r>
+        <w:lastRenderedPageBreak/>
         <w:br/>
         <w:t>Fix the previous two files and restart to reload new files, with:</w:t>
       </w:r>
@@ -5528,7 +5592,6 @@
         <w:rPr>
           <w:b/>
         </w:rPr>
-        <w:lastRenderedPageBreak/>
         <w:t>sudo</w:t>
       </w:r>
       <w:proofErr w:type="spellEnd"/>
@@ -6580,6 +6643,7 @@
           <w:sz w:val="18"/>
           <w:szCs w:val="18"/>
         </w:rPr>
+        <w:lastRenderedPageBreak/>
         <w:t xml:space="preserve">        </w:t>
       </w:r>
       <w:proofErr w:type="gramStart"/>
@@ -6670,7 +6734,6 @@
           <w:sz w:val="18"/>
           <w:szCs w:val="18"/>
         </w:rPr>
-        <w:lastRenderedPageBreak/>
         <w:t xml:space="preserve">        </w:t>
       </w:r>
       <w:proofErr w:type="spellStart"/>
@@ -7081,6 +7144,7 @@
         </w:numPr>
       </w:pPr>
       <w:r>
+        <w:lastRenderedPageBreak/>
         <w:t>That completes nomad setup on run3 host.</w:t>
       </w:r>
     </w:p>
@@ -7095,7 +7159,6 @@
       <w:proofErr w:type="spellStart"/>
       <w:proofErr w:type="gramStart"/>
       <w:r>
-        <w:lastRenderedPageBreak/>
         <w:t>minio</w:t>
       </w:r>
       <w:proofErr w:type="spellEnd"/>
@@ -7480,16 +7543,97 @@
         <w:pStyle w:val="ListParagraph"/>
       </w:pPr>
       <w:r>
+        <w:br/>
+      </w:r>
+      <w:r>
+        <w:t xml:space="preserve">  # </w:t>
+      </w:r>
+      <w:proofErr w:type="gramStart"/>
+      <w:r>
+        <w:t>All</w:t>
+      </w:r>
+      <w:proofErr w:type="gramEnd"/>
+      <w:r>
+        <w:t xml:space="preserve"> tasks in this job must run on client agent for host 'run3'</w:t>
+      </w:r>
+    </w:p>
+    <w:p>
+      <w:pPr>
+        <w:pStyle w:val="ListParagraph"/>
+      </w:pPr>
+      <w:r>
         <w:t xml:space="preserve">  </w:t>
       </w:r>
-    </w:p>
-    <w:p>
-      <w:pPr>
-        <w:pStyle w:val="ListParagraph"/>
-      </w:pPr>
+      <w:proofErr w:type="gramStart"/>
+      <w:r>
+        <w:t>constraint</w:t>
+      </w:r>
+      <w:proofErr w:type="gramEnd"/>
+      <w:r>
+        <w:t xml:space="preserve"> {</w:t>
+      </w:r>
+    </w:p>
+    <w:p>
+      <w:pPr>
+        <w:pStyle w:val="ListParagraph"/>
+      </w:pPr>
+      <w:r>
+        <w:t xml:space="preserve">    </w:t>
+      </w:r>
+      <w:proofErr w:type="gramStart"/>
+      <w:r>
+        <w:t>attribute</w:t>
+      </w:r>
+      <w:proofErr w:type="gramEnd"/>
+      <w:r>
+        <w:t xml:space="preserve"> = "${</w:t>
+      </w:r>
+      <w:proofErr w:type="spellStart"/>
+      <w:r>
+        <w:t>node.class</w:t>
+      </w:r>
+      <w:proofErr w:type="spellEnd"/>
+      <w:r>
+        <w:t>}"</w:t>
+      </w:r>
+    </w:p>
+    <w:p>
+      <w:pPr>
+        <w:pStyle w:val="ListParagraph"/>
+      </w:pPr>
+      <w:r>
+        <w:t xml:space="preserve">    </w:t>
+      </w:r>
+      <w:proofErr w:type="gramStart"/>
+      <w:r>
+        <w:t>value</w:t>
+      </w:r>
+      <w:proofErr w:type="gramEnd"/>
+      <w:r>
+        <w:t xml:space="preserve">     = "run3"</w:t>
+      </w:r>
+    </w:p>
+    <w:p>
+      <w:pPr>
+        <w:pStyle w:val="ListParagraph"/>
+      </w:pPr>
+      <w:r>
+        <w:t xml:space="preserve">  }</w:t>
+      </w:r>
+      <w:r>
+        <w:br/>
+      </w:r>
       <w:r>
         <w:t xml:space="preserve">  </w:t>
       </w:r>
+    </w:p>
+    <w:p>
+      <w:pPr>
+        <w:pStyle w:val="ListParagraph"/>
+      </w:pPr>
+      <w:r>
+        <w:t xml:space="preserve">  </w:t>
+      </w:r>
       <w:proofErr w:type="gramStart"/>
       <w:r>
         <w:t>group</w:t>
@@ -7738,6 +7882,7 @@
         <w:pStyle w:val="ListParagraph"/>
       </w:pPr>
       <w:r>
+        <w:lastRenderedPageBreak/>
         <w:t xml:space="preserve">    }</w:t>
       </w:r>
     </w:p>
@@ -7868,7 +8013,6 @@
         <w:pStyle w:val="ListParagraph"/>
       </w:pPr>
       <w:r>
-        <w:lastRenderedPageBreak/>
         <w:t xml:space="preserve">      </w:t>
       </w:r>
       <w:proofErr w:type="gramStart"/>
@@ -8305,6 +8449,22 @@
       <w:r>
         <w:t xml:space="preserve">        </w:t>
       </w:r>
+      <w:proofErr w:type="spellStart"/>
+      <w:r>
+        <w:t>dns_servers</w:t>
+      </w:r>
+      <w:proofErr w:type="spellEnd"/>
+      <w:r>
+        <w:t xml:space="preserve"> = ["192.168.124.162"]</w:t>
+      </w:r>
+    </w:p>
+    <w:p>
+      <w:pPr>
+        <w:pStyle w:val="ListParagraph"/>
+      </w:pPr>
+      <w:r>
+        <w:t xml:space="preserve">        </w:t>
+      </w:r>
       <w:proofErr w:type="gramStart"/>
       <w:r>
         <w:t>ports</w:t>
@@ -8319,6 +8479,79 @@
         <w:pStyle w:val="ListParagraph"/>
       </w:pPr>
       <w:r>
+        <w:t xml:space="preserve">        </w:t>
+      </w:r>
+      <w:proofErr w:type="gramStart"/>
+      <w:r>
+        <w:t>logging</w:t>
+      </w:r>
+      <w:proofErr w:type="gramEnd"/>
+      <w:r>
+        <w:t xml:space="preserve"> {</w:t>
+      </w:r>
+    </w:p>
+    <w:p>
+      <w:pPr>
+        <w:pStyle w:val="ListParagraph"/>
+      </w:pPr>
+      <w:r>
+        <w:t xml:space="preserve">          # the default logger is '</w:t>
+      </w:r>
+      <w:proofErr w:type="spellStart"/>
+      <w:r>
+        <w:t>json</w:t>
+      </w:r>
+      <w:proofErr w:type="spellEnd"/>
+      <w:r>
+        <w:t>-file', which has no log-rotation,</w:t>
+      </w:r>
+    </w:p>
+    <w:p>
+      <w:pPr>
+        <w:pStyle w:val="ListParagraph"/>
+      </w:pPr>
+      <w:r>
+        <w:t xml:space="preserve">          # </w:t>
+      </w:r>
+      <w:proofErr w:type="gramStart"/>
+      <w:r>
+        <w:t>so</w:t>
+      </w:r>
+      <w:proofErr w:type="gramEnd"/>
+      <w:r>
+        <w:t xml:space="preserve"> change to a logging driver that does:</w:t>
+      </w:r>
+    </w:p>
+    <w:p>
+      <w:pPr>
+        <w:pStyle w:val="ListParagraph"/>
+      </w:pPr>
+      <w:r>
+        <w:t xml:space="preserve">          </w:t>
+      </w:r>
+      <w:proofErr w:type="gramStart"/>
+      <w:r>
+        <w:t>type</w:t>
+      </w:r>
+      <w:proofErr w:type="gramEnd"/>
+      <w:r>
+        <w:t xml:space="preserve"> = "syslog"</w:t>
+      </w:r>
+    </w:p>
+    <w:p>
+      <w:pPr>
+        <w:pStyle w:val="ListParagraph"/>
+      </w:pPr>
+      <w:r>
+        <w:t xml:space="preserve">        }</w:t>
+      </w:r>
+    </w:p>
+    <w:p>
+      <w:pPr>
+        <w:pStyle w:val="ListParagraph"/>
+      </w:pPr>
+      <w:r>
+        <w:lastRenderedPageBreak/>
         <w:t xml:space="preserve">      }</w:t>
       </w:r>
     </w:p>
@@ -8381,6 +8614,8 @@
       <w:pPr>
         <w:pStyle w:val="ListParagraph"/>
       </w:pPr>
+      <w:bookmarkStart w:id="0" w:name="_GoBack"/>
+      <w:bookmarkEnd w:id="0"/>
       <w:r>
         <w:t xml:space="preserve">      }</w:t>
       </w:r>
@@ -11879,8 +12114,6 @@
           <w:b/>
         </w:rPr>
       </w:pPr>
-      <w:bookmarkStart w:id="0" w:name="_GoBack"/>
-      <w:bookmarkEnd w:id="0"/>
     </w:p>
     <w:sectPr>
       <w:pgSz w:w="11906" w:h="16838"/>

</xml_diff>

<commit_message>
Localstack SQS queues setup for deployer when localstack Nomad job runs
</commit_message>
<xml_diff>
--- a/24 - R710 Proxmox Add 2nd disk to run host and Docker, Nomad for minio.docx
+++ b/24 - R710 Proxmox Add 2nd disk to run host and Docker, Nomad for minio.docx
@@ -4316,6 +4316,8 @@
       <w:r>
         <w:br/>
       </w:r>
+      <w:bookmarkStart w:id="0" w:name="_GoBack"/>
+      <w:bookmarkEnd w:id="0"/>
       <w:r>
         <w:rPr>
           <w:rFonts w:ascii="Courier New" w:hAnsi="Courier New" w:cs="Courier New"/>
@@ -4763,32 +4765,210 @@
         <w:rPr>
           <w:rFonts w:ascii="Courier New" w:hAnsi="Courier New" w:cs="Courier New"/>
         </w:rPr>
-        <w:t xml:space="preserve"> = "192.168.1</w:t>
-      </w:r>
-      <w:r>
-        <w:rPr>
-          <w:rFonts w:ascii="Courier New" w:hAnsi="Courier New" w:cs="Courier New"/>
-        </w:rPr>
-        <w:t>24</w:t>
-      </w:r>
-      <w:r>
-        <w:rPr>
-          <w:rFonts w:ascii="Courier New" w:hAnsi="Courier New" w:cs="Courier New"/>
-        </w:rPr>
-        <w:t>.</w:t>
-      </w:r>
-      <w:r>
-        <w:rPr>
-          <w:rFonts w:ascii="Courier New" w:hAnsi="Courier New" w:cs="Courier New"/>
-        </w:rPr>
-        <w:t>162</w:t>
-      </w:r>
-      <w:r>
-        <w:rPr>
-          <w:rFonts w:ascii="Courier New" w:hAnsi="Courier New" w:cs="Courier New"/>
-        </w:rPr>
-        <w:t>:4646</w:t>
-      </w:r>
+        <w:t xml:space="preserve"> = "192.168.124.162:4646"</w:t>
+      </w:r>
+    </w:p>
+    <w:p>
+      <w:pPr>
+        <w:pStyle w:val="ListParagraph"/>
+        <w:rPr>
+          <w:rFonts w:ascii="Courier New" w:hAnsi="Courier New" w:cs="Courier New"/>
+        </w:rPr>
+      </w:pPr>
+      <w:r>
+        <w:rPr>
+          <w:rFonts w:ascii="Courier New" w:hAnsi="Courier New" w:cs="Courier New"/>
+        </w:rPr>
+        <w:t xml:space="preserve">  </w:t>
+      </w:r>
+      <w:proofErr w:type="spellStart"/>
+      <w:proofErr w:type="gramStart"/>
+      <w:r>
+        <w:rPr>
+          <w:rFonts w:ascii="Courier New" w:hAnsi="Courier New" w:cs="Courier New"/>
+        </w:rPr>
+        <w:t>rpc</w:t>
+      </w:r>
+      <w:proofErr w:type="spellEnd"/>
+      <w:r>
+        <w:rPr>
+          <w:rFonts w:ascii="Courier New" w:hAnsi="Courier New" w:cs="Courier New"/>
+        </w:rPr>
+        <w:t xml:space="preserve">  =</w:t>
+      </w:r>
+      <w:proofErr w:type="gramEnd"/>
+      <w:r>
+        <w:rPr>
+          <w:rFonts w:ascii="Courier New" w:hAnsi="Courier New" w:cs="Courier New"/>
+        </w:rPr>
+        <w:t xml:space="preserve"> "192.168.124.162:4647"</w:t>
+      </w:r>
+    </w:p>
+    <w:p>
+      <w:pPr>
+        <w:pStyle w:val="ListParagraph"/>
+        <w:rPr>
+          <w:rFonts w:ascii="Courier New" w:hAnsi="Courier New" w:cs="Courier New"/>
+        </w:rPr>
+      </w:pPr>
+      <w:r>
+        <w:rPr>
+          <w:rFonts w:ascii="Courier New" w:hAnsi="Courier New" w:cs="Courier New"/>
+        </w:rPr>
+        <w:t xml:space="preserve">  </w:t>
+      </w:r>
+      <w:proofErr w:type="gramStart"/>
+      <w:r>
+        <w:rPr>
+          <w:rFonts w:ascii="Courier New" w:hAnsi="Courier New" w:cs="Courier New"/>
+        </w:rPr>
+        <w:t>serf</w:t>
+      </w:r>
+      <w:proofErr w:type="gramEnd"/>
+      <w:r>
+        <w:rPr>
+          <w:rFonts w:ascii="Courier New" w:hAnsi="Courier New" w:cs="Courier New"/>
+        </w:rPr>
+        <w:t xml:space="preserve"> = "192.168.124.162:4648"</w:t>
+      </w:r>
+    </w:p>
+    <w:p>
+      <w:pPr>
+        <w:pStyle w:val="ListParagraph"/>
+        <w:rPr>
+          <w:rFonts w:ascii="Courier New" w:hAnsi="Courier New" w:cs="Courier New"/>
+        </w:rPr>
+      </w:pPr>
+      <w:r>
+        <w:rPr>
+          <w:rFonts w:ascii="Courier New" w:hAnsi="Courier New" w:cs="Courier New"/>
+        </w:rPr>
+        <w:t>}</w:t>
+      </w:r>
+    </w:p>
+    <w:p>
+      <w:pPr>
+        <w:pStyle w:val="ListParagraph"/>
+        <w:rPr>
+          <w:rFonts w:ascii="Courier New" w:hAnsi="Courier New" w:cs="Courier New"/>
+        </w:rPr>
+      </w:pPr>
+    </w:p>
+    <w:p>
+      <w:pPr>
+        <w:pStyle w:val="ListParagraph"/>
+        <w:rPr>
+          <w:rFonts w:ascii="Courier New" w:hAnsi="Courier New" w:cs="Courier New"/>
+        </w:rPr>
+      </w:pPr>
+      <w:proofErr w:type="gramStart"/>
+      <w:r>
+        <w:rPr>
+          <w:rFonts w:ascii="Courier New" w:hAnsi="Courier New" w:cs="Courier New"/>
+        </w:rPr>
+        <w:t>plugin</w:t>
+      </w:r>
+      <w:proofErr w:type="gramEnd"/>
+      <w:r>
+        <w:rPr>
+          <w:rFonts w:ascii="Courier New" w:hAnsi="Courier New" w:cs="Courier New"/>
+        </w:rPr>
+        <w:t xml:space="preserve"> "</w:t>
+      </w:r>
+      <w:proofErr w:type="spellStart"/>
+      <w:r>
+        <w:rPr>
+          <w:rFonts w:ascii="Courier New" w:hAnsi="Courier New" w:cs="Courier New"/>
+        </w:rPr>
+        <w:t>docker</w:t>
+      </w:r>
+      <w:proofErr w:type="spellEnd"/>
+      <w:r>
+        <w:rPr>
+          <w:rFonts w:ascii="Courier New" w:hAnsi="Courier New" w:cs="Courier New"/>
+        </w:rPr>
+        <w:t>" {</w:t>
+      </w:r>
+    </w:p>
+    <w:p>
+      <w:pPr>
+        <w:pStyle w:val="ListParagraph"/>
+        <w:rPr>
+          <w:rFonts w:ascii="Courier New" w:hAnsi="Courier New" w:cs="Courier New"/>
+        </w:rPr>
+      </w:pPr>
+      <w:r>
+        <w:rPr>
+          <w:rFonts w:ascii="Courier New" w:hAnsi="Courier New" w:cs="Courier New"/>
+        </w:rPr>
+        <w:t xml:space="preserve">  </w:t>
+      </w:r>
+      <w:proofErr w:type="spellStart"/>
+      <w:proofErr w:type="gramStart"/>
+      <w:r>
+        <w:rPr>
+          <w:rFonts w:ascii="Courier New" w:hAnsi="Courier New" w:cs="Courier New"/>
+        </w:rPr>
+        <w:t>config</w:t>
+      </w:r>
+      <w:proofErr w:type="spellEnd"/>
+      <w:proofErr w:type="gramEnd"/>
+      <w:r>
+        <w:rPr>
+          <w:rFonts w:ascii="Courier New" w:hAnsi="Courier New" w:cs="Courier New"/>
+        </w:rPr>
+        <w:t xml:space="preserve"> {</w:t>
+      </w:r>
+    </w:p>
+    <w:p>
+      <w:pPr>
+        <w:pStyle w:val="ListParagraph"/>
+        <w:rPr>
+          <w:rFonts w:ascii="Courier New" w:hAnsi="Courier New" w:cs="Courier New"/>
+        </w:rPr>
+      </w:pPr>
+      <w:r>
+        <w:rPr>
+          <w:rFonts w:ascii="Courier New" w:hAnsi="Courier New" w:cs="Courier New"/>
+        </w:rPr>
+        <w:t xml:space="preserve">    #endpoint = "</w:t>
+      </w:r>
+      <w:proofErr w:type="spellStart"/>
+      <w:r>
+        <w:rPr>
+          <w:rFonts w:ascii="Courier New" w:hAnsi="Courier New" w:cs="Courier New"/>
+        </w:rPr>
+        <w:t>unix</w:t>
+      </w:r>
+      <w:proofErr w:type="spellEnd"/>
+      <w:r>
+        <w:rPr>
+          <w:rFonts w:ascii="Courier New" w:hAnsi="Courier New" w:cs="Courier New"/>
+        </w:rPr>
+        <w:t>:///</w:t>
+      </w:r>
+      <w:proofErr w:type="spellStart"/>
+      <w:r>
+        <w:rPr>
+          <w:rFonts w:ascii="Courier New" w:hAnsi="Courier New" w:cs="Courier New"/>
+        </w:rPr>
+        <w:t>var</w:t>
+      </w:r>
+      <w:proofErr w:type="spellEnd"/>
+      <w:r>
+        <w:rPr>
+          <w:rFonts w:ascii="Courier New" w:hAnsi="Courier New" w:cs="Courier New"/>
+        </w:rPr>
+        <w:t>/run/</w:t>
+      </w:r>
+      <w:proofErr w:type="spellStart"/>
+      <w:r>
+        <w:rPr>
+          <w:rFonts w:ascii="Courier New" w:hAnsi="Courier New" w:cs="Courier New"/>
+        </w:rPr>
+        <w:t>docker.sock</w:t>
+      </w:r>
+      <w:proofErr w:type="spellEnd"/>
       <w:r>
         <w:rPr>
           <w:rFonts w:ascii="Courier New" w:hAnsi="Courier New" w:cs="Courier New"/>
@@ -4807,66 +4987,594 @@
         <w:rPr>
           <w:rFonts w:ascii="Courier New" w:hAnsi="Courier New" w:cs="Courier New"/>
         </w:rPr>
+        <w:t xml:space="preserve">    </w:t>
+      </w:r>
+      <w:proofErr w:type="gramStart"/>
+      <w:r>
+        <w:rPr>
+          <w:rFonts w:ascii="Courier New" w:hAnsi="Courier New" w:cs="Courier New"/>
+        </w:rPr>
+        <w:t>volumes</w:t>
+      </w:r>
+      <w:proofErr w:type="gramEnd"/>
+      <w:r>
+        <w:rPr>
+          <w:rFonts w:ascii="Courier New" w:hAnsi="Courier New" w:cs="Courier New"/>
+        </w:rPr>
+        <w:t xml:space="preserve"> {</w:t>
+      </w:r>
+    </w:p>
+    <w:p>
+      <w:pPr>
+        <w:pStyle w:val="ListParagraph"/>
+        <w:rPr>
+          <w:rFonts w:ascii="Courier New" w:hAnsi="Courier New" w:cs="Courier New"/>
+        </w:rPr>
+      </w:pPr>
+      <w:r>
+        <w:rPr>
+          <w:rFonts w:ascii="Courier New" w:hAnsi="Courier New" w:cs="Courier New"/>
+        </w:rPr>
+        <w:t xml:space="preserve">      </w:t>
+      </w:r>
+      <w:proofErr w:type="gramStart"/>
+      <w:r>
+        <w:rPr>
+          <w:rFonts w:ascii="Courier New" w:hAnsi="Courier New" w:cs="Courier New"/>
+        </w:rPr>
+        <w:t>enabled</w:t>
+      </w:r>
+      <w:proofErr w:type="gramEnd"/>
+      <w:r>
+        <w:rPr>
+          <w:rFonts w:ascii="Courier New" w:hAnsi="Courier New" w:cs="Courier New"/>
+        </w:rPr>
+        <w:t xml:space="preserve"> = true</w:t>
+      </w:r>
+    </w:p>
+    <w:p>
+      <w:pPr>
+        <w:pStyle w:val="ListParagraph"/>
+        <w:rPr>
+          <w:rFonts w:ascii="Courier New" w:hAnsi="Courier New" w:cs="Courier New"/>
+        </w:rPr>
+      </w:pPr>
+      <w:r>
+        <w:rPr>
+          <w:rFonts w:ascii="Courier New" w:hAnsi="Courier New" w:cs="Courier New"/>
+        </w:rPr>
+        <w:t xml:space="preserve">    }</w:t>
+      </w:r>
+    </w:p>
+    <w:p>
+      <w:pPr>
+        <w:pStyle w:val="ListParagraph"/>
+        <w:rPr>
+          <w:rFonts w:ascii="Courier New" w:hAnsi="Courier New" w:cs="Courier New"/>
+        </w:rPr>
+      </w:pPr>
+      <w:r>
+        <w:rPr>
+          <w:rFonts w:ascii="Courier New" w:hAnsi="Courier New" w:cs="Courier New"/>
+        </w:rPr>
+        <w:t xml:space="preserve">  }</w:t>
+      </w:r>
+    </w:p>
+    <w:p>
+      <w:pPr>
+        <w:pStyle w:val="ListParagraph"/>
+        <w:rPr>
+          <w:rFonts w:ascii="Courier New" w:hAnsi="Courier New" w:cs="Courier New"/>
+        </w:rPr>
+      </w:pPr>
+      <w:r>
+        <w:rPr>
+          <w:rFonts w:ascii="Courier New" w:hAnsi="Courier New" w:cs="Courier New"/>
+        </w:rPr>
+        <w:t>}</w:t>
+      </w:r>
+    </w:p>
+    <w:p>
+      <w:pPr>
+        <w:pStyle w:val="ListParagraph"/>
+        <w:rPr>
+          <w:rFonts w:ascii="Courier New" w:hAnsi="Courier New" w:cs="Courier New"/>
+        </w:rPr>
+      </w:pPr>
+    </w:p>
+    <w:p>
+      <w:pPr>
+        <w:pStyle w:val="ListParagraph"/>
+        <w:rPr>
+          <w:rFonts w:ascii="Courier New" w:hAnsi="Courier New" w:cs="Courier New"/>
+        </w:rPr>
+      </w:pPr>
+      <w:proofErr w:type="gramStart"/>
+      <w:r>
+        <w:rPr>
+          <w:rFonts w:ascii="Courier New" w:hAnsi="Courier New" w:cs="Courier New"/>
+        </w:rPr>
+        <w:t>client</w:t>
+      </w:r>
+      <w:proofErr w:type="gramEnd"/>
+      <w:r>
+        <w:rPr>
+          <w:rFonts w:ascii="Courier New" w:hAnsi="Courier New" w:cs="Courier New"/>
+        </w:rPr>
+        <w:t xml:space="preserve"> {</w:t>
+      </w:r>
+    </w:p>
+    <w:p>
+      <w:pPr>
+        <w:pStyle w:val="ListParagraph"/>
+        <w:rPr>
+          <w:rFonts w:ascii="Courier New" w:hAnsi="Courier New" w:cs="Courier New"/>
+        </w:rPr>
+      </w:pPr>
+      <w:r>
+        <w:rPr>
+          <w:rFonts w:ascii="Courier New" w:hAnsi="Courier New" w:cs="Courier New"/>
+        </w:rPr>
         <w:t xml:space="preserve">  </w:t>
       </w:r>
-      <w:proofErr w:type="spellStart"/>
       <w:proofErr w:type="gramStart"/>
       <w:r>
         <w:rPr>
           <w:rFonts w:ascii="Courier New" w:hAnsi="Courier New" w:cs="Courier New"/>
         </w:rPr>
-        <w:t>rpc</w:t>
-      </w:r>
-      <w:proofErr w:type="spellEnd"/>
-      <w:r>
-        <w:rPr>
-          <w:rFonts w:ascii="Courier New" w:hAnsi="Courier New" w:cs="Courier New"/>
-        </w:rPr>
-        <w:t xml:space="preserve"> </w:t>
-      </w:r>
-      <w:r>
-        <w:rPr>
-          <w:rFonts w:ascii="Courier New" w:hAnsi="Courier New" w:cs="Courier New"/>
-        </w:rPr>
-        <w:t xml:space="preserve"> </w:t>
-      </w:r>
-      <w:r>
-        <w:rPr>
-          <w:rFonts w:ascii="Courier New" w:hAnsi="Courier New" w:cs="Courier New"/>
-        </w:rPr>
-        <w:t>=</w:t>
+        <w:t>enabled</w:t>
       </w:r>
       <w:proofErr w:type="gramEnd"/>
       <w:r>
         <w:rPr>
           <w:rFonts w:ascii="Courier New" w:hAnsi="Courier New" w:cs="Courier New"/>
         </w:rPr>
-        <w:t xml:space="preserve"> "192.168.1</w:t>
-      </w:r>
-      <w:r>
-        <w:rPr>
-          <w:rFonts w:ascii="Courier New" w:hAnsi="Courier New" w:cs="Courier New"/>
-        </w:rPr>
-        <w:t>24</w:t>
-      </w:r>
-      <w:r>
-        <w:rPr>
-          <w:rFonts w:ascii="Courier New" w:hAnsi="Courier New" w:cs="Courier New"/>
-        </w:rPr>
-        <w:t>.</w:t>
-      </w:r>
-      <w:r>
-        <w:rPr>
-          <w:rFonts w:ascii="Courier New" w:hAnsi="Courier New" w:cs="Courier New"/>
-        </w:rPr>
-        <w:t>162</w:t>
-      </w:r>
-      <w:r>
-        <w:rPr>
-          <w:rFonts w:ascii="Courier New" w:hAnsi="Courier New" w:cs="Courier New"/>
-        </w:rPr>
-        <w:t>:4647</w:t>
-      </w:r>
+        <w:t xml:space="preserve"> = true</w:t>
+      </w:r>
+    </w:p>
+    <w:p>
+      <w:pPr>
+        <w:pStyle w:val="ListParagraph"/>
+        <w:rPr>
+          <w:rFonts w:ascii="Courier New" w:hAnsi="Courier New" w:cs="Courier New"/>
+        </w:rPr>
+      </w:pPr>
+      <w:r>
+        <w:rPr>
+          <w:rFonts w:ascii="Courier New" w:hAnsi="Courier New" w:cs="Courier New"/>
+        </w:rPr>
+        <w:t xml:space="preserve">  </w:t>
+      </w:r>
+      <w:proofErr w:type="gramStart"/>
+      <w:r>
+        <w:rPr>
+          <w:rFonts w:ascii="Courier New" w:hAnsi="Courier New" w:cs="Courier New"/>
+        </w:rPr>
+        <w:t>servers</w:t>
+      </w:r>
+      <w:proofErr w:type="gramEnd"/>
+      <w:r>
+        <w:rPr>
+          <w:rFonts w:ascii="Courier New" w:hAnsi="Courier New" w:cs="Courier New"/>
+        </w:rPr>
+        <w:t xml:space="preserve"> = ["127.0.0.1"]</w:t>
+      </w:r>
+    </w:p>
+    <w:p>
+      <w:pPr>
+        <w:pStyle w:val="ListParagraph"/>
+        <w:rPr>
+          <w:rFonts w:ascii="Courier New" w:hAnsi="Courier New" w:cs="Courier New"/>
+        </w:rPr>
+      </w:pPr>
+      <w:r>
+        <w:rPr>
+          <w:rFonts w:ascii="Courier New" w:hAnsi="Courier New" w:cs="Courier New"/>
+        </w:rPr>
+        <w:t xml:space="preserve">  # '</w:t>
+      </w:r>
+      <w:proofErr w:type="spellStart"/>
+      <w:r>
+        <w:rPr>
+          <w:rFonts w:ascii="Courier New" w:hAnsi="Courier New" w:cs="Courier New"/>
+        </w:rPr>
+        <w:t>node_class</w:t>
+      </w:r>
+      <w:proofErr w:type="spellEnd"/>
+      <w:r>
+        <w:rPr>
+          <w:rFonts w:ascii="Courier New" w:hAnsi="Courier New" w:cs="Courier New"/>
+        </w:rPr>
+        <w:t>' used to ensure jobs meant for host 'run3' do run on 'run3'</w:t>
+      </w:r>
+    </w:p>
+    <w:p>
+      <w:pPr>
+        <w:pStyle w:val="ListParagraph"/>
+        <w:rPr>
+          <w:rFonts w:ascii="Courier New" w:hAnsi="Courier New" w:cs="Courier New"/>
+        </w:rPr>
+      </w:pPr>
+      <w:r>
+        <w:rPr>
+          <w:rFonts w:ascii="Courier New" w:hAnsi="Courier New" w:cs="Courier New"/>
+        </w:rPr>
+        <w:t xml:space="preserve">  </w:t>
+      </w:r>
+      <w:proofErr w:type="spellStart"/>
+      <w:r>
+        <w:rPr>
+          <w:rFonts w:ascii="Courier New" w:hAnsi="Courier New" w:cs="Courier New"/>
+        </w:rPr>
+        <w:t>node_class</w:t>
+      </w:r>
+      <w:proofErr w:type="spellEnd"/>
+      <w:r>
+        <w:rPr>
+          <w:rFonts w:ascii="Courier New" w:hAnsi="Courier New" w:cs="Courier New"/>
+        </w:rPr>
+        <w:t xml:space="preserve"> = "run3"</w:t>
+      </w:r>
+    </w:p>
+    <w:p>
+      <w:pPr>
+        <w:pStyle w:val="ListParagraph"/>
+        <w:rPr>
+          <w:rFonts w:ascii="Courier New" w:hAnsi="Courier New" w:cs="Courier New"/>
+        </w:rPr>
+      </w:pPr>
+      <w:r>
+        <w:rPr>
+          <w:rFonts w:ascii="Courier New" w:hAnsi="Courier New" w:cs="Courier New"/>
+        </w:rPr>
+        <w:t xml:space="preserve">  # run3 host has 8CPU's at </w:t>
+      </w:r>
+      <w:proofErr w:type="gramStart"/>
+      <w:r>
+        <w:rPr>
+          <w:rFonts w:ascii="Courier New" w:hAnsi="Courier New" w:cs="Courier New"/>
+        </w:rPr>
+        <w:t>1.8GHz :</w:t>
+      </w:r>
+      <w:proofErr w:type="gramEnd"/>
+      <w:r>
+        <w:rPr>
+          <w:rFonts w:ascii="Courier New" w:hAnsi="Courier New" w:cs="Courier New"/>
+        </w:rPr>
+        <w:t xml:space="preserve"> so limit client to 4 CPU's worth:</w:t>
+      </w:r>
+    </w:p>
+    <w:p>
+      <w:pPr>
+        <w:pStyle w:val="ListParagraph"/>
+        <w:rPr>
+          <w:rFonts w:ascii="Courier New" w:hAnsi="Courier New" w:cs="Courier New"/>
+        </w:rPr>
+      </w:pPr>
+      <w:r>
+        <w:rPr>
+          <w:rFonts w:ascii="Courier New" w:hAnsi="Courier New" w:cs="Courier New"/>
+        </w:rPr>
+        <w:t xml:space="preserve">  </w:t>
+      </w:r>
+      <w:proofErr w:type="spellStart"/>
+      <w:r>
+        <w:rPr>
+          <w:rFonts w:ascii="Courier New" w:hAnsi="Courier New" w:cs="Courier New"/>
+        </w:rPr>
+        <w:t>cpu_total_compute</w:t>
+      </w:r>
+      <w:proofErr w:type="spellEnd"/>
+      <w:r>
+        <w:rPr>
+          <w:rFonts w:ascii="Courier New" w:hAnsi="Courier New" w:cs="Courier New"/>
+        </w:rPr>
+        <w:t xml:space="preserve"> = 7200</w:t>
+      </w:r>
+    </w:p>
+    <w:p>
+      <w:pPr>
+        <w:pStyle w:val="ListParagraph"/>
+        <w:rPr>
+          <w:rFonts w:ascii="Courier New" w:hAnsi="Courier New" w:cs="Courier New"/>
+        </w:rPr>
+      </w:pPr>
+      <w:r>
+        <w:rPr>
+          <w:rFonts w:ascii="Courier New" w:hAnsi="Courier New" w:cs="Courier New"/>
+        </w:rPr>
+        <w:t xml:space="preserve">  # run3 host has 8GB </w:t>
+      </w:r>
+      <w:proofErr w:type="gramStart"/>
+      <w:r>
+        <w:rPr>
+          <w:rFonts w:ascii="Courier New" w:hAnsi="Courier New" w:cs="Courier New"/>
+        </w:rPr>
+        <w:t>RAM :</w:t>
+      </w:r>
+      <w:proofErr w:type="gramEnd"/>
+      <w:r>
+        <w:rPr>
+          <w:rFonts w:ascii="Courier New" w:hAnsi="Courier New" w:cs="Courier New"/>
+        </w:rPr>
+        <w:t xml:space="preserve"> so limit client to 4GB:</w:t>
+      </w:r>
+    </w:p>
+    <w:p>
+      <w:pPr>
+        <w:pStyle w:val="ListParagraph"/>
+        <w:rPr>
+          <w:rFonts w:ascii="Courier New" w:hAnsi="Courier New" w:cs="Courier New"/>
+        </w:rPr>
+      </w:pPr>
+      <w:r>
+        <w:rPr>
+          <w:rFonts w:ascii="Courier New" w:hAnsi="Courier New" w:cs="Courier New"/>
+        </w:rPr>
+        <w:t xml:space="preserve">  </w:t>
+      </w:r>
+      <w:proofErr w:type="spellStart"/>
+      <w:r>
+        <w:rPr>
+          <w:rFonts w:ascii="Courier New" w:hAnsi="Courier New" w:cs="Courier New"/>
+        </w:rPr>
+        <w:t>memory_total_mb</w:t>
+      </w:r>
+      <w:proofErr w:type="spellEnd"/>
+      <w:r>
+        <w:rPr>
+          <w:rFonts w:ascii="Courier New" w:hAnsi="Courier New" w:cs="Courier New"/>
+        </w:rPr>
+        <w:t xml:space="preserve"> = 4096</w:t>
+      </w:r>
+    </w:p>
+    <w:p>
+      <w:pPr>
+        <w:pStyle w:val="ListParagraph"/>
+        <w:rPr>
+          <w:rFonts w:ascii="Courier New" w:hAnsi="Courier New" w:cs="Courier New"/>
+        </w:rPr>
+      </w:pPr>
+    </w:p>
+    <w:p>
+      <w:pPr>
+        <w:pStyle w:val="ListParagraph"/>
+        <w:rPr>
+          <w:rFonts w:ascii="Courier New" w:hAnsi="Courier New" w:cs="Courier New"/>
+        </w:rPr>
+      </w:pPr>
+      <w:r>
+        <w:rPr>
+          <w:rFonts w:ascii="Courier New" w:hAnsi="Courier New" w:cs="Courier New"/>
+        </w:rPr>
+        <w:t xml:space="preserve">  </w:t>
+      </w:r>
+      <w:proofErr w:type="spellStart"/>
+      <w:r>
+        <w:rPr>
+          <w:rFonts w:ascii="Courier New" w:hAnsi="Courier New" w:cs="Courier New"/>
+        </w:rPr>
+        <w:t>host_volume</w:t>
+      </w:r>
+      <w:proofErr w:type="spellEnd"/>
+      <w:r>
+        <w:rPr>
+          <w:rFonts w:ascii="Courier New" w:hAnsi="Courier New" w:cs="Courier New"/>
+        </w:rPr>
+        <w:t xml:space="preserve"> "</w:t>
+      </w:r>
+      <w:proofErr w:type="spellStart"/>
+      <w:r>
+        <w:rPr>
+          <w:rFonts w:ascii="Courier New" w:hAnsi="Courier New" w:cs="Courier New"/>
+        </w:rPr>
+        <w:t>minio</w:t>
+      </w:r>
+      <w:proofErr w:type="spellEnd"/>
+      <w:r>
+        <w:rPr>
+          <w:rFonts w:ascii="Courier New" w:hAnsi="Courier New" w:cs="Courier New"/>
+        </w:rPr>
+        <w:t>" {</w:t>
+      </w:r>
+    </w:p>
+    <w:p>
+      <w:pPr>
+        <w:pStyle w:val="ListParagraph"/>
+        <w:rPr>
+          <w:rFonts w:ascii="Courier New" w:hAnsi="Courier New" w:cs="Courier New"/>
+        </w:rPr>
+      </w:pPr>
+      <w:r>
+        <w:rPr>
+          <w:rFonts w:ascii="Courier New" w:hAnsi="Courier New" w:cs="Courier New"/>
+        </w:rPr>
+        <w:t xml:space="preserve">    </w:t>
+      </w:r>
+      <w:proofErr w:type="gramStart"/>
+      <w:r>
+        <w:rPr>
+          <w:rFonts w:ascii="Courier New" w:hAnsi="Courier New" w:cs="Courier New"/>
+        </w:rPr>
+        <w:t>path</w:t>
+      </w:r>
+      <w:proofErr w:type="gramEnd"/>
+      <w:r>
+        <w:rPr>
+          <w:rFonts w:ascii="Courier New" w:hAnsi="Courier New" w:cs="Courier New"/>
+        </w:rPr>
+        <w:t xml:space="preserve"> = "/</w:t>
+      </w:r>
+      <w:proofErr w:type="spellStart"/>
+      <w:r>
+        <w:rPr>
+          <w:rFonts w:ascii="Courier New" w:hAnsi="Courier New" w:cs="Courier New"/>
+        </w:rPr>
+        <w:t>mnt</w:t>
+      </w:r>
+      <w:proofErr w:type="spellEnd"/>
+      <w:r>
+        <w:rPr>
+          <w:rFonts w:ascii="Courier New" w:hAnsi="Courier New" w:cs="Courier New"/>
+        </w:rPr>
+        <w:t>/S3andSQS/</w:t>
+      </w:r>
+      <w:proofErr w:type="spellStart"/>
+      <w:r>
+        <w:rPr>
+          <w:rFonts w:ascii="Courier New" w:hAnsi="Courier New" w:cs="Courier New"/>
+        </w:rPr>
+        <w:t>tmp</w:t>
+      </w:r>
+      <w:proofErr w:type="spellEnd"/>
+      <w:r>
+        <w:rPr>
+          <w:rFonts w:ascii="Courier New" w:hAnsi="Courier New" w:cs="Courier New"/>
+        </w:rPr>
+        <w:t>/</w:t>
+      </w:r>
+      <w:proofErr w:type="spellStart"/>
+      <w:r>
+        <w:rPr>
+          <w:rFonts w:ascii="Courier New" w:hAnsi="Courier New" w:cs="Courier New"/>
+        </w:rPr>
+        <w:t>minio</w:t>
+      </w:r>
+      <w:proofErr w:type="spellEnd"/>
+      <w:r>
+        <w:rPr>
+          <w:rFonts w:ascii="Courier New" w:hAnsi="Courier New" w:cs="Courier New"/>
+        </w:rPr>
+        <w:t>/data"</w:t>
+      </w:r>
+    </w:p>
+    <w:p>
+      <w:pPr>
+        <w:pStyle w:val="ListParagraph"/>
+        <w:rPr>
+          <w:rFonts w:ascii="Courier New" w:hAnsi="Courier New" w:cs="Courier New"/>
+        </w:rPr>
+      </w:pPr>
+      <w:r>
+        <w:rPr>
+          <w:rFonts w:ascii="Courier New" w:hAnsi="Courier New" w:cs="Courier New"/>
+        </w:rPr>
+        <w:t xml:space="preserve">    </w:t>
+      </w:r>
+      <w:proofErr w:type="spellStart"/>
+      <w:r>
+        <w:rPr>
+          <w:rFonts w:ascii="Courier New" w:hAnsi="Courier New" w:cs="Courier New"/>
+        </w:rPr>
+        <w:t>read_only</w:t>
+      </w:r>
+      <w:proofErr w:type="spellEnd"/>
+      <w:r>
+        <w:rPr>
+          <w:rFonts w:ascii="Courier New" w:hAnsi="Courier New" w:cs="Courier New"/>
+        </w:rPr>
+        <w:t xml:space="preserve"> = false</w:t>
+      </w:r>
+    </w:p>
+    <w:p>
+      <w:pPr>
+        <w:pStyle w:val="ListParagraph"/>
+        <w:rPr>
+          <w:rFonts w:ascii="Courier New" w:hAnsi="Courier New" w:cs="Courier New"/>
+        </w:rPr>
+      </w:pPr>
+      <w:r>
+        <w:rPr>
+          <w:rFonts w:ascii="Courier New" w:hAnsi="Courier New" w:cs="Courier New"/>
+        </w:rPr>
+        <w:t xml:space="preserve">  }</w:t>
+      </w:r>
+    </w:p>
+    <w:p>
+      <w:pPr>
+        <w:pStyle w:val="ListParagraph"/>
+        <w:rPr>
+          <w:rFonts w:ascii="Courier New" w:hAnsi="Courier New" w:cs="Courier New"/>
+        </w:rPr>
+      </w:pPr>
+    </w:p>
+    <w:p>
+      <w:pPr>
+        <w:pStyle w:val="ListParagraph"/>
+        <w:rPr>
+          <w:rFonts w:ascii="Courier New" w:hAnsi="Courier New" w:cs="Courier New"/>
+        </w:rPr>
+      </w:pPr>
+      <w:r>
+        <w:rPr>
+          <w:rFonts w:ascii="Courier New" w:hAnsi="Courier New" w:cs="Courier New"/>
+        </w:rPr>
+        <w:t xml:space="preserve">  </w:t>
+      </w:r>
+      <w:proofErr w:type="spellStart"/>
+      <w:r>
+        <w:rPr>
+          <w:rFonts w:ascii="Courier New" w:hAnsi="Courier New" w:cs="Courier New"/>
+        </w:rPr>
+        <w:t>host_volume</w:t>
+      </w:r>
+      <w:proofErr w:type="spellEnd"/>
+      <w:r>
+        <w:rPr>
+          <w:rFonts w:ascii="Courier New" w:hAnsi="Courier New" w:cs="Courier New"/>
+        </w:rPr>
+        <w:t xml:space="preserve"> "</w:t>
+      </w:r>
+      <w:proofErr w:type="spellStart"/>
+      <w:r>
+        <w:rPr>
+          <w:rFonts w:ascii="Courier New" w:hAnsi="Courier New" w:cs="Courier New"/>
+        </w:rPr>
+        <w:t>localSQS</w:t>
+      </w:r>
+      <w:proofErr w:type="spellEnd"/>
+      <w:r>
+        <w:rPr>
+          <w:rFonts w:ascii="Courier New" w:hAnsi="Courier New" w:cs="Courier New"/>
+        </w:rPr>
+        <w:t>" {</w:t>
+      </w:r>
+    </w:p>
+    <w:p>
+      <w:pPr>
+        <w:pStyle w:val="ListParagraph"/>
+        <w:rPr>
+          <w:rFonts w:ascii="Courier New" w:hAnsi="Courier New" w:cs="Courier New"/>
+        </w:rPr>
+      </w:pPr>
+      <w:r>
+        <w:rPr>
+          <w:rFonts w:ascii="Courier New" w:hAnsi="Courier New" w:cs="Courier New"/>
+        </w:rPr>
+        <w:t xml:space="preserve">    </w:t>
+      </w:r>
+      <w:proofErr w:type="gramStart"/>
+      <w:r>
+        <w:rPr>
+          <w:rFonts w:ascii="Courier New" w:hAnsi="Courier New" w:cs="Courier New"/>
+        </w:rPr>
+        <w:t>path</w:t>
+      </w:r>
+      <w:proofErr w:type="gramEnd"/>
+      <w:r>
+        <w:rPr>
+          <w:rFonts w:ascii="Courier New" w:hAnsi="Courier New" w:cs="Courier New"/>
+        </w:rPr>
+        <w:t xml:space="preserve"> = "/home/rhys/public/nomad-jobs/</w:t>
+      </w:r>
+      <w:proofErr w:type="spellStart"/>
+      <w:r>
+        <w:rPr>
+          <w:rFonts w:ascii="Courier New" w:hAnsi="Courier New" w:cs="Courier New"/>
+        </w:rPr>
+        <w:t>localSQS</w:t>
+      </w:r>
+      <w:proofErr w:type="spellEnd"/>
       <w:r>
         <w:rPr>
           <w:rFonts w:ascii="Courier New" w:hAnsi="Courier New" w:cs="Courier New"/>
@@ -4885,51 +5593,36 @@
         <w:rPr>
           <w:rFonts w:ascii="Courier New" w:hAnsi="Courier New" w:cs="Courier New"/>
         </w:rPr>
-        <w:t xml:space="preserve">  </w:t>
-      </w:r>
-      <w:proofErr w:type="gramStart"/>
-      <w:r>
-        <w:rPr>
-          <w:rFonts w:ascii="Courier New" w:hAnsi="Courier New" w:cs="Courier New"/>
-        </w:rPr>
-        <w:t>serf</w:t>
-      </w:r>
-      <w:proofErr w:type="gramEnd"/>
-      <w:r>
-        <w:rPr>
-          <w:rFonts w:ascii="Courier New" w:hAnsi="Courier New" w:cs="Courier New"/>
-        </w:rPr>
-        <w:t xml:space="preserve"> = "192.168.1</w:t>
-      </w:r>
-      <w:r>
-        <w:rPr>
-          <w:rFonts w:ascii="Courier New" w:hAnsi="Courier New" w:cs="Courier New"/>
-        </w:rPr>
-        <w:t>24</w:t>
-      </w:r>
-      <w:r>
-        <w:rPr>
-          <w:rFonts w:ascii="Courier New" w:hAnsi="Courier New" w:cs="Courier New"/>
-        </w:rPr>
-        <w:t>.</w:t>
-      </w:r>
-      <w:r>
-        <w:rPr>
-          <w:rFonts w:ascii="Courier New" w:hAnsi="Courier New" w:cs="Courier New"/>
-        </w:rPr>
-        <w:t>162</w:t>
-      </w:r>
-      <w:r>
-        <w:rPr>
-          <w:rFonts w:ascii="Courier New" w:hAnsi="Courier New" w:cs="Courier New"/>
-        </w:rPr>
-        <w:t>:4648</w:t>
-      </w:r>
-      <w:r>
-        <w:rPr>
-          <w:rFonts w:ascii="Courier New" w:hAnsi="Courier New" w:cs="Courier New"/>
-        </w:rPr>
-        <w:t>"</w:t>
+        <w:t xml:space="preserve">    </w:t>
+      </w:r>
+      <w:proofErr w:type="spellStart"/>
+      <w:r>
+        <w:rPr>
+          <w:rFonts w:ascii="Courier New" w:hAnsi="Courier New" w:cs="Courier New"/>
+        </w:rPr>
+        <w:t>read_only</w:t>
+      </w:r>
+      <w:proofErr w:type="spellEnd"/>
+      <w:r>
+        <w:rPr>
+          <w:rFonts w:ascii="Courier New" w:hAnsi="Courier New" w:cs="Courier New"/>
+        </w:rPr>
+        <w:t xml:space="preserve"> = false</w:t>
+      </w:r>
+    </w:p>
+    <w:p>
+      <w:pPr>
+        <w:pStyle w:val="ListParagraph"/>
+        <w:rPr>
+          <w:rFonts w:ascii="Courier New" w:hAnsi="Courier New" w:cs="Courier New"/>
+        </w:rPr>
+      </w:pPr>
+      <w:r>
+        <w:rPr>
+          <w:rFonts w:ascii="Courier New" w:hAnsi="Courier New" w:cs="Courier New"/>
+        </w:rPr>
+        <w:lastRenderedPageBreak/>
+        <w:t xml:space="preserve">  }</w:t>
       </w:r>
     </w:p>
     <w:p>
@@ -4956,650 +5649,10 @@
     </w:p>
     <w:p>
       <w:pPr>
-        <w:pStyle w:val="ListParagraph"/>
-        <w:rPr>
-          <w:rFonts w:ascii="Courier New" w:hAnsi="Courier New" w:cs="Courier New"/>
-        </w:rPr>
-      </w:pPr>
-      <w:proofErr w:type="gramStart"/>
-      <w:r>
-        <w:rPr>
-          <w:rFonts w:ascii="Courier New" w:hAnsi="Courier New" w:cs="Courier New"/>
-        </w:rPr>
-        <w:t>plugin</w:t>
-      </w:r>
-      <w:proofErr w:type="gramEnd"/>
-      <w:r>
-        <w:rPr>
-          <w:rFonts w:ascii="Courier New" w:hAnsi="Courier New" w:cs="Courier New"/>
-        </w:rPr>
-        <w:t xml:space="preserve"> "</w:t>
-      </w:r>
-      <w:proofErr w:type="spellStart"/>
-      <w:r>
-        <w:rPr>
-          <w:rFonts w:ascii="Courier New" w:hAnsi="Courier New" w:cs="Courier New"/>
-        </w:rPr>
-        <w:t>docker</w:t>
-      </w:r>
-      <w:proofErr w:type="spellEnd"/>
-      <w:r>
-        <w:rPr>
-          <w:rFonts w:ascii="Courier New" w:hAnsi="Courier New" w:cs="Courier New"/>
-        </w:rPr>
-        <w:t>" {</w:t>
-      </w:r>
-    </w:p>
-    <w:p>
-      <w:pPr>
-        <w:pStyle w:val="ListParagraph"/>
-        <w:rPr>
-          <w:rFonts w:ascii="Courier New" w:hAnsi="Courier New" w:cs="Courier New"/>
-        </w:rPr>
-      </w:pPr>
-      <w:r>
-        <w:rPr>
-          <w:rFonts w:ascii="Courier New" w:hAnsi="Courier New" w:cs="Courier New"/>
-        </w:rPr>
-        <w:t xml:space="preserve">  </w:t>
-      </w:r>
-      <w:proofErr w:type="spellStart"/>
-      <w:proofErr w:type="gramStart"/>
-      <w:r>
-        <w:rPr>
-          <w:rFonts w:ascii="Courier New" w:hAnsi="Courier New" w:cs="Courier New"/>
-        </w:rPr>
-        <w:t>config</w:t>
-      </w:r>
-      <w:proofErr w:type="spellEnd"/>
-      <w:proofErr w:type="gramEnd"/>
-      <w:r>
-        <w:rPr>
-          <w:rFonts w:ascii="Courier New" w:hAnsi="Courier New" w:cs="Courier New"/>
-        </w:rPr>
-        <w:t xml:space="preserve"> {</w:t>
-      </w:r>
-    </w:p>
-    <w:p>
-      <w:pPr>
-        <w:pStyle w:val="ListParagraph"/>
-        <w:rPr>
-          <w:rFonts w:ascii="Courier New" w:hAnsi="Courier New" w:cs="Courier New"/>
-        </w:rPr>
-      </w:pPr>
-      <w:r>
-        <w:rPr>
-          <w:rFonts w:ascii="Courier New" w:hAnsi="Courier New" w:cs="Courier New"/>
-        </w:rPr>
-        <w:t xml:space="preserve">    #endpoint = "</w:t>
-      </w:r>
-      <w:proofErr w:type="spellStart"/>
-      <w:r>
-        <w:rPr>
-          <w:rFonts w:ascii="Courier New" w:hAnsi="Courier New" w:cs="Courier New"/>
-        </w:rPr>
-        <w:t>unix</w:t>
-      </w:r>
-      <w:proofErr w:type="spellEnd"/>
-      <w:r>
-        <w:rPr>
-          <w:rFonts w:ascii="Courier New" w:hAnsi="Courier New" w:cs="Courier New"/>
-        </w:rPr>
-        <w:t>:///</w:t>
-      </w:r>
-      <w:proofErr w:type="spellStart"/>
-      <w:r>
-        <w:rPr>
-          <w:rFonts w:ascii="Courier New" w:hAnsi="Courier New" w:cs="Courier New"/>
-        </w:rPr>
-        <w:t>var</w:t>
-      </w:r>
-      <w:proofErr w:type="spellEnd"/>
-      <w:r>
-        <w:rPr>
-          <w:rFonts w:ascii="Courier New" w:hAnsi="Courier New" w:cs="Courier New"/>
-        </w:rPr>
-        <w:t>/run/</w:t>
-      </w:r>
-      <w:proofErr w:type="spellStart"/>
-      <w:r>
-        <w:rPr>
-          <w:rFonts w:ascii="Courier New" w:hAnsi="Courier New" w:cs="Courier New"/>
-        </w:rPr>
-        <w:t>docker.sock</w:t>
-      </w:r>
-      <w:proofErr w:type="spellEnd"/>
-      <w:r>
-        <w:rPr>
-          <w:rFonts w:ascii="Courier New" w:hAnsi="Courier New" w:cs="Courier New"/>
-        </w:rPr>
-        <w:t>"</w:t>
-      </w:r>
-    </w:p>
-    <w:p>
-      <w:pPr>
-        <w:pStyle w:val="ListParagraph"/>
-        <w:rPr>
-          <w:rFonts w:ascii="Courier New" w:hAnsi="Courier New" w:cs="Courier New"/>
-        </w:rPr>
-      </w:pPr>
-      <w:r>
-        <w:rPr>
-          <w:rFonts w:ascii="Courier New" w:hAnsi="Courier New" w:cs="Courier New"/>
-        </w:rPr>
-        <w:t xml:space="preserve">    </w:t>
-      </w:r>
-      <w:proofErr w:type="gramStart"/>
-      <w:r>
-        <w:rPr>
-          <w:rFonts w:ascii="Courier New" w:hAnsi="Courier New" w:cs="Courier New"/>
-        </w:rPr>
-        <w:t>volumes</w:t>
-      </w:r>
-      <w:proofErr w:type="gramEnd"/>
-      <w:r>
-        <w:rPr>
-          <w:rFonts w:ascii="Courier New" w:hAnsi="Courier New" w:cs="Courier New"/>
-        </w:rPr>
-        <w:t xml:space="preserve"> {</w:t>
-      </w:r>
-    </w:p>
-    <w:p>
-      <w:pPr>
-        <w:pStyle w:val="ListParagraph"/>
-        <w:rPr>
-          <w:rFonts w:ascii="Courier New" w:hAnsi="Courier New" w:cs="Courier New"/>
-        </w:rPr>
-      </w:pPr>
-      <w:r>
-        <w:rPr>
-          <w:rFonts w:ascii="Courier New" w:hAnsi="Courier New" w:cs="Courier New"/>
-        </w:rPr>
-        <w:t xml:space="preserve">      </w:t>
-      </w:r>
-      <w:proofErr w:type="gramStart"/>
-      <w:r>
-        <w:rPr>
-          <w:rFonts w:ascii="Courier New" w:hAnsi="Courier New" w:cs="Courier New"/>
-        </w:rPr>
-        <w:t>enabled</w:t>
-      </w:r>
-      <w:proofErr w:type="gramEnd"/>
-      <w:r>
-        <w:rPr>
-          <w:rFonts w:ascii="Courier New" w:hAnsi="Courier New" w:cs="Courier New"/>
-        </w:rPr>
-        <w:t xml:space="preserve"> = true</w:t>
-      </w:r>
-    </w:p>
-    <w:p>
-      <w:pPr>
-        <w:pStyle w:val="ListParagraph"/>
-        <w:rPr>
-          <w:rFonts w:ascii="Courier New" w:hAnsi="Courier New" w:cs="Courier New"/>
-        </w:rPr>
-      </w:pPr>
-      <w:r>
-        <w:rPr>
-          <w:rFonts w:ascii="Courier New" w:hAnsi="Courier New" w:cs="Courier New"/>
-        </w:rPr>
-        <w:t xml:space="preserve">    }</w:t>
-      </w:r>
-    </w:p>
-    <w:p>
-      <w:pPr>
-        <w:pStyle w:val="ListParagraph"/>
-        <w:rPr>
-          <w:rFonts w:ascii="Courier New" w:hAnsi="Courier New" w:cs="Courier New"/>
-        </w:rPr>
-      </w:pPr>
-      <w:r>
-        <w:rPr>
-          <w:rFonts w:ascii="Courier New" w:hAnsi="Courier New" w:cs="Courier New"/>
-        </w:rPr>
-        <w:t xml:space="preserve">  }</w:t>
-      </w:r>
-    </w:p>
-    <w:p>
-      <w:pPr>
-        <w:pStyle w:val="ListParagraph"/>
-        <w:rPr>
-          <w:rFonts w:ascii="Courier New" w:hAnsi="Courier New" w:cs="Courier New"/>
-        </w:rPr>
-      </w:pPr>
-      <w:r>
-        <w:rPr>
-          <w:rFonts w:ascii="Courier New" w:hAnsi="Courier New" w:cs="Courier New"/>
-        </w:rPr>
-        <w:t>}</w:t>
-      </w:r>
-    </w:p>
-    <w:p>
-      <w:pPr>
-        <w:pStyle w:val="ListParagraph"/>
-        <w:rPr>
-          <w:rFonts w:ascii="Courier New" w:hAnsi="Courier New" w:cs="Courier New"/>
-        </w:rPr>
-      </w:pPr>
-    </w:p>
-    <w:p>
-      <w:pPr>
-        <w:pStyle w:val="ListParagraph"/>
-        <w:rPr>
-          <w:rFonts w:ascii="Courier New" w:hAnsi="Courier New" w:cs="Courier New"/>
-        </w:rPr>
-      </w:pPr>
-      <w:proofErr w:type="gramStart"/>
-      <w:r>
-        <w:rPr>
-          <w:rFonts w:ascii="Courier New" w:hAnsi="Courier New" w:cs="Courier New"/>
-        </w:rPr>
-        <w:t>client</w:t>
-      </w:r>
-      <w:proofErr w:type="gramEnd"/>
-      <w:r>
-        <w:rPr>
-          <w:rFonts w:ascii="Courier New" w:hAnsi="Courier New" w:cs="Courier New"/>
-        </w:rPr>
-        <w:t xml:space="preserve"> {</w:t>
-      </w:r>
-    </w:p>
-    <w:p>
-      <w:pPr>
-        <w:pStyle w:val="ListParagraph"/>
-        <w:rPr>
-          <w:rFonts w:ascii="Courier New" w:hAnsi="Courier New" w:cs="Courier New"/>
-        </w:rPr>
-      </w:pPr>
-      <w:r>
-        <w:rPr>
-          <w:rFonts w:ascii="Courier New" w:hAnsi="Courier New" w:cs="Courier New"/>
-        </w:rPr>
-        <w:t xml:space="preserve">  </w:t>
-      </w:r>
-      <w:proofErr w:type="gramStart"/>
-      <w:r>
-        <w:rPr>
-          <w:rFonts w:ascii="Courier New" w:hAnsi="Courier New" w:cs="Courier New"/>
-        </w:rPr>
-        <w:t>enabled</w:t>
-      </w:r>
-      <w:proofErr w:type="gramEnd"/>
-      <w:r>
-        <w:rPr>
-          <w:rFonts w:ascii="Courier New" w:hAnsi="Courier New" w:cs="Courier New"/>
-        </w:rPr>
-        <w:t xml:space="preserve"> = true</w:t>
-      </w:r>
-    </w:p>
-    <w:p>
-      <w:pPr>
-        <w:pStyle w:val="ListParagraph"/>
-        <w:rPr>
-          <w:rFonts w:ascii="Courier New" w:hAnsi="Courier New" w:cs="Courier New"/>
-        </w:rPr>
-      </w:pPr>
-      <w:r>
-        <w:rPr>
-          <w:rFonts w:ascii="Courier New" w:hAnsi="Courier New" w:cs="Courier New"/>
-        </w:rPr>
-        <w:t xml:space="preserve">  </w:t>
-      </w:r>
-      <w:proofErr w:type="gramStart"/>
-      <w:r>
-        <w:rPr>
-          <w:rFonts w:ascii="Courier New" w:hAnsi="Courier New" w:cs="Courier New"/>
-        </w:rPr>
-        <w:t>servers</w:t>
-      </w:r>
-      <w:proofErr w:type="gramEnd"/>
-      <w:r>
-        <w:rPr>
-          <w:rFonts w:ascii="Courier New" w:hAnsi="Courier New" w:cs="Courier New"/>
-        </w:rPr>
-        <w:t xml:space="preserve"> = ["127.0.0.1"]</w:t>
-      </w:r>
-    </w:p>
-    <w:p>
-      <w:pPr>
-        <w:pStyle w:val="ListParagraph"/>
-        <w:rPr>
-          <w:rFonts w:ascii="Courier New" w:hAnsi="Courier New" w:cs="Courier New"/>
-        </w:rPr>
-      </w:pPr>
-      <w:r>
-        <w:rPr>
-          <w:rFonts w:ascii="Courier New" w:hAnsi="Courier New" w:cs="Courier New"/>
-        </w:rPr>
-        <w:t xml:space="preserve">  # '</w:t>
-      </w:r>
-      <w:proofErr w:type="spellStart"/>
-      <w:r>
-        <w:rPr>
-          <w:rFonts w:ascii="Courier New" w:hAnsi="Courier New" w:cs="Courier New"/>
-        </w:rPr>
-        <w:t>node_class</w:t>
-      </w:r>
-      <w:proofErr w:type="spellEnd"/>
-      <w:r>
-        <w:rPr>
-          <w:rFonts w:ascii="Courier New" w:hAnsi="Courier New" w:cs="Courier New"/>
-        </w:rPr>
-        <w:t>' used to ensure jobs meant for host 'run3' do run on 'run3'</w:t>
-      </w:r>
-    </w:p>
-    <w:p>
-      <w:pPr>
-        <w:pStyle w:val="ListParagraph"/>
-        <w:rPr>
-          <w:rFonts w:ascii="Courier New" w:hAnsi="Courier New" w:cs="Courier New"/>
-        </w:rPr>
-      </w:pPr>
-      <w:r>
-        <w:rPr>
-          <w:rFonts w:ascii="Courier New" w:hAnsi="Courier New" w:cs="Courier New"/>
-        </w:rPr>
-        <w:t xml:space="preserve">  </w:t>
-      </w:r>
-      <w:proofErr w:type="spellStart"/>
-      <w:r>
-        <w:rPr>
-          <w:rFonts w:ascii="Courier New" w:hAnsi="Courier New" w:cs="Courier New"/>
-        </w:rPr>
-        <w:t>node_class</w:t>
-      </w:r>
-      <w:proofErr w:type="spellEnd"/>
-      <w:r>
-        <w:rPr>
-          <w:rFonts w:ascii="Courier New" w:hAnsi="Courier New" w:cs="Courier New"/>
-        </w:rPr>
-        <w:t xml:space="preserve"> = "run3"</w:t>
-      </w:r>
-    </w:p>
-    <w:p>
-      <w:pPr>
-        <w:pStyle w:val="ListParagraph"/>
-        <w:rPr>
-          <w:rFonts w:ascii="Courier New" w:hAnsi="Courier New" w:cs="Courier New"/>
-        </w:rPr>
-      </w:pPr>
-      <w:r>
-        <w:rPr>
-          <w:rFonts w:ascii="Courier New" w:hAnsi="Courier New" w:cs="Courier New"/>
-        </w:rPr>
-        <w:t xml:space="preserve">  # run3 host has 8CPU's at </w:t>
-      </w:r>
-      <w:proofErr w:type="gramStart"/>
-      <w:r>
-        <w:rPr>
-          <w:rFonts w:ascii="Courier New" w:hAnsi="Courier New" w:cs="Courier New"/>
-        </w:rPr>
-        <w:t>1.8GHz :</w:t>
-      </w:r>
-      <w:proofErr w:type="gramEnd"/>
-      <w:r>
-        <w:rPr>
-          <w:rFonts w:ascii="Courier New" w:hAnsi="Courier New" w:cs="Courier New"/>
-        </w:rPr>
-        <w:t xml:space="preserve"> so limit client to 4 CPU's worth:</w:t>
-      </w:r>
-    </w:p>
-    <w:p>
-      <w:pPr>
-        <w:pStyle w:val="ListParagraph"/>
-        <w:rPr>
-          <w:rFonts w:ascii="Courier New" w:hAnsi="Courier New" w:cs="Courier New"/>
-        </w:rPr>
-      </w:pPr>
-      <w:r>
-        <w:rPr>
-          <w:rFonts w:ascii="Courier New" w:hAnsi="Courier New" w:cs="Courier New"/>
-        </w:rPr>
-        <w:t xml:space="preserve">  </w:t>
-      </w:r>
-      <w:proofErr w:type="spellStart"/>
-      <w:r>
-        <w:rPr>
-          <w:rFonts w:ascii="Courier New" w:hAnsi="Courier New" w:cs="Courier New"/>
-        </w:rPr>
-        <w:t>cpu_total_compute</w:t>
-      </w:r>
-      <w:proofErr w:type="spellEnd"/>
-      <w:r>
-        <w:rPr>
-          <w:rFonts w:ascii="Courier New" w:hAnsi="Courier New" w:cs="Courier New"/>
-        </w:rPr>
-        <w:t xml:space="preserve"> = 7200</w:t>
-      </w:r>
-    </w:p>
-    <w:p>
-      <w:pPr>
-        <w:pStyle w:val="ListParagraph"/>
-        <w:rPr>
-          <w:rFonts w:ascii="Courier New" w:hAnsi="Courier New" w:cs="Courier New"/>
-        </w:rPr>
-      </w:pPr>
-      <w:r>
-        <w:rPr>
-          <w:rFonts w:ascii="Courier New" w:hAnsi="Courier New" w:cs="Courier New"/>
-        </w:rPr>
-        <w:t xml:space="preserve">  # run3 host has 8GB </w:t>
-      </w:r>
-      <w:proofErr w:type="gramStart"/>
-      <w:r>
-        <w:rPr>
-          <w:rFonts w:ascii="Courier New" w:hAnsi="Courier New" w:cs="Courier New"/>
-        </w:rPr>
-        <w:t>RAM :</w:t>
-      </w:r>
-      <w:proofErr w:type="gramEnd"/>
-      <w:r>
-        <w:rPr>
-          <w:rFonts w:ascii="Courier New" w:hAnsi="Courier New" w:cs="Courier New"/>
-        </w:rPr>
-        <w:t xml:space="preserve"> so limit client to 4GB:</w:t>
-      </w:r>
-    </w:p>
-    <w:p>
-      <w:pPr>
-        <w:pStyle w:val="ListParagraph"/>
-        <w:rPr>
-          <w:rFonts w:ascii="Courier New" w:hAnsi="Courier New" w:cs="Courier New"/>
-        </w:rPr>
-      </w:pPr>
-      <w:r>
-        <w:rPr>
-          <w:rFonts w:ascii="Courier New" w:hAnsi="Courier New" w:cs="Courier New"/>
-        </w:rPr>
-        <w:t xml:space="preserve">  </w:t>
-      </w:r>
-      <w:proofErr w:type="spellStart"/>
-      <w:r>
-        <w:rPr>
-          <w:rFonts w:ascii="Courier New" w:hAnsi="Courier New" w:cs="Courier New"/>
-        </w:rPr>
-        <w:t>memory_total_mb</w:t>
-      </w:r>
-      <w:proofErr w:type="spellEnd"/>
-      <w:r>
-        <w:rPr>
-          <w:rFonts w:ascii="Courier New" w:hAnsi="Courier New" w:cs="Courier New"/>
-        </w:rPr>
-        <w:t xml:space="preserve"> = 4096</w:t>
-      </w:r>
-    </w:p>
-    <w:p>
-      <w:pPr>
-        <w:pStyle w:val="ListParagraph"/>
-        <w:rPr>
-          <w:rFonts w:ascii="Courier New" w:hAnsi="Courier New" w:cs="Courier New"/>
-        </w:rPr>
-      </w:pPr>
-    </w:p>
-    <w:p>
-      <w:pPr>
-        <w:pStyle w:val="ListParagraph"/>
-        <w:rPr>
-          <w:rFonts w:ascii="Courier New" w:hAnsi="Courier New" w:cs="Courier New"/>
-        </w:rPr>
-      </w:pPr>
-      <w:r>
-        <w:rPr>
-          <w:rFonts w:ascii="Courier New" w:hAnsi="Courier New" w:cs="Courier New"/>
-        </w:rPr>
-        <w:t xml:space="preserve">  </w:t>
-      </w:r>
-      <w:proofErr w:type="spellStart"/>
-      <w:r>
-        <w:rPr>
-          <w:rFonts w:ascii="Courier New" w:hAnsi="Courier New" w:cs="Courier New"/>
-        </w:rPr>
-        <w:t>host_volume</w:t>
-      </w:r>
-      <w:proofErr w:type="spellEnd"/>
-      <w:r>
-        <w:rPr>
-          <w:rFonts w:ascii="Courier New" w:hAnsi="Courier New" w:cs="Courier New"/>
-        </w:rPr>
-        <w:t xml:space="preserve"> "</w:t>
-      </w:r>
-      <w:proofErr w:type="spellStart"/>
-      <w:r>
-        <w:rPr>
-          <w:rFonts w:ascii="Courier New" w:hAnsi="Courier New" w:cs="Courier New"/>
-        </w:rPr>
-        <w:t>minio</w:t>
-      </w:r>
-      <w:proofErr w:type="spellEnd"/>
-      <w:r>
-        <w:rPr>
-          <w:rFonts w:ascii="Courier New" w:hAnsi="Courier New" w:cs="Courier New"/>
-        </w:rPr>
-        <w:t>" {</w:t>
-      </w:r>
-    </w:p>
-    <w:p>
-      <w:pPr>
-        <w:pStyle w:val="ListParagraph"/>
-        <w:rPr>
-          <w:rFonts w:ascii="Courier New" w:hAnsi="Courier New" w:cs="Courier New"/>
-        </w:rPr>
-      </w:pPr>
-      <w:r>
-        <w:rPr>
-          <w:rFonts w:ascii="Courier New" w:hAnsi="Courier New" w:cs="Courier New"/>
-        </w:rPr>
-        <w:t xml:space="preserve">    </w:t>
-      </w:r>
-      <w:proofErr w:type="gramStart"/>
-      <w:r>
-        <w:rPr>
-          <w:rFonts w:ascii="Courier New" w:hAnsi="Courier New" w:cs="Courier New"/>
-        </w:rPr>
-        <w:t>path</w:t>
-      </w:r>
-      <w:proofErr w:type="gramEnd"/>
-      <w:r>
-        <w:rPr>
-          <w:rFonts w:ascii="Courier New" w:hAnsi="Courier New" w:cs="Courier New"/>
-        </w:rPr>
-        <w:t xml:space="preserve"> = "/</w:t>
-      </w:r>
-      <w:proofErr w:type="spellStart"/>
-      <w:r>
-        <w:rPr>
-          <w:rFonts w:ascii="Courier New" w:hAnsi="Courier New" w:cs="Courier New"/>
-        </w:rPr>
-        <w:t>mnt</w:t>
-      </w:r>
-      <w:proofErr w:type="spellEnd"/>
-      <w:r>
-        <w:rPr>
-          <w:rFonts w:ascii="Courier New" w:hAnsi="Courier New" w:cs="Courier New"/>
-        </w:rPr>
-        <w:t>/S3andSQS/</w:t>
-      </w:r>
-      <w:proofErr w:type="spellStart"/>
-      <w:r>
-        <w:rPr>
-          <w:rFonts w:ascii="Courier New" w:hAnsi="Courier New" w:cs="Courier New"/>
-        </w:rPr>
-        <w:t>tmp</w:t>
-      </w:r>
-      <w:proofErr w:type="spellEnd"/>
-      <w:r>
-        <w:rPr>
-          <w:rFonts w:ascii="Courier New" w:hAnsi="Courier New" w:cs="Courier New"/>
-        </w:rPr>
-        <w:t>/</w:t>
-      </w:r>
-      <w:proofErr w:type="spellStart"/>
-      <w:r>
-        <w:rPr>
-          <w:rFonts w:ascii="Courier New" w:hAnsi="Courier New" w:cs="Courier New"/>
-        </w:rPr>
-        <w:t>minio</w:t>
-      </w:r>
-      <w:proofErr w:type="spellEnd"/>
-      <w:r>
-        <w:rPr>
-          <w:rFonts w:ascii="Courier New" w:hAnsi="Courier New" w:cs="Courier New"/>
-        </w:rPr>
-        <w:t>/data"</w:t>
-      </w:r>
-    </w:p>
-    <w:p>
-      <w:pPr>
-        <w:pStyle w:val="ListParagraph"/>
-        <w:rPr>
-          <w:rFonts w:ascii="Courier New" w:hAnsi="Courier New" w:cs="Courier New"/>
-        </w:rPr>
-      </w:pPr>
-      <w:r>
-        <w:rPr>
-          <w:rFonts w:ascii="Courier New" w:hAnsi="Courier New" w:cs="Courier New"/>
-        </w:rPr>
-        <w:t xml:space="preserve">    </w:t>
-      </w:r>
-      <w:proofErr w:type="spellStart"/>
-      <w:r>
-        <w:rPr>
-          <w:rFonts w:ascii="Courier New" w:hAnsi="Courier New" w:cs="Courier New"/>
-        </w:rPr>
-        <w:t>read_only</w:t>
-      </w:r>
-      <w:proofErr w:type="spellEnd"/>
-      <w:r>
-        <w:rPr>
-          <w:rFonts w:ascii="Courier New" w:hAnsi="Courier New" w:cs="Courier New"/>
-        </w:rPr>
-        <w:t xml:space="preserve"> = false</w:t>
-      </w:r>
-    </w:p>
-    <w:p>
-      <w:pPr>
-        <w:pStyle w:val="ListParagraph"/>
-        <w:rPr>
-          <w:rFonts w:ascii="Courier New" w:hAnsi="Courier New" w:cs="Courier New"/>
-        </w:rPr>
-      </w:pPr>
-      <w:r>
-        <w:rPr>
-          <w:rFonts w:ascii="Courier New" w:hAnsi="Courier New" w:cs="Courier New"/>
-        </w:rPr>
-        <w:t xml:space="preserve">  }</w:t>
-      </w:r>
-    </w:p>
-    <w:p>
-      <w:pPr>
-        <w:pStyle w:val="ListParagraph"/>
-      </w:pPr>
-      <w:r>
-        <w:rPr>
-          <w:rFonts w:ascii="Courier New" w:hAnsi="Courier New" w:cs="Courier New"/>
-        </w:rPr>
-        <w:t>}</w:t>
-      </w:r>
+        <w:rPr>
+          <w:rFonts w:ascii="Courier New" w:hAnsi="Courier New" w:cs="Courier New"/>
+        </w:rPr>
+      </w:pPr>
       <w:r>
         <w:br/>
       </w:r>
@@ -5613,7 +5666,6 @@
         </w:numPr>
       </w:pPr>
       <w:r>
-        <w:lastRenderedPageBreak/>
         <w:t>Then start the service:</w:t>
       </w:r>
       <w:r>
@@ -6161,6 +6213,7 @@
           <w:sz w:val="18"/>
           <w:szCs w:val="18"/>
         </w:rPr>
+        <w:lastRenderedPageBreak/>
         <w:t xml:space="preserve">    </w:t>
       </w:r>
       <w:proofErr w:type="gramStart"/>
@@ -6361,7 +6414,6 @@
           <w:sz w:val="18"/>
           <w:szCs w:val="18"/>
         </w:rPr>
-        <w:lastRenderedPageBreak/>
         <w:t xml:space="preserve">    # </w:t>
       </w:r>
       <w:proofErr w:type="gramStart"/>
@@ -7217,6 +7269,7 @@
           <w:noProof/>
           <w:lang w:eastAsia="en-GB"/>
         </w:rPr>
+        <w:lastRenderedPageBreak/>
         <w:drawing>
           <wp:inline distT="0" distB="0" distL="0" distR="0" wp14:anchorId="0764F8E2" wp14:editId="2FB0D8E0">
             <wp:extent cx="5206833" cy="3212592"/>
@@ -7266,7 +7319,6 @@
         </w:numPr>
       </w:pPr>
       <w:r>
-        <w:lastRenderedPageBreak/>
         <w:t xml:space="preserve">You should be able to then see </w:t>
       </w:r>
       <w:r>
@@ -7666,7 +7718,11 @@
       </w:r>
       <w:proofErr w:type="spellEnd"/>
       <w:r>
-        <w:t xml:space="preserve"> to remove the container </w:t>
+        <w:t xml:space="preserve"> to </w:t>
+      </w:r>
+      <w:r>
+        <w:lastRenderedPageBreak/>
+        <w:t xml:space="preserve">remove the container </w:t>
       </w:r>
       <w:r>
         <w:rPr>
@@ -7951,411 +8007,411 @@
         <w:pStyle w:val="ListParagraph"/>
       </w:pPr>
       <w:r>
+        <w:t xml:space="preserve">        </w:t>
+      </w:r>
+      <w:proofErr w:type="gramStart"/>
+      <w:r>
+        <w:t>to</w:t>
+      </w:r>
+      <w:proofErr w:type="gramEnd"/>
+      <w:r>
+        <w:t xml:space="preserve"> = 9000</w:t>
+      </w:r>
+    </w:p>
+    <w:p>
+      <w:pPr>
+        <w:pStyle w:val="ListParagraph"/>
+      </w:pPr>
+      <w:r>
+        <w:t xml:space="preserve">        </w:t>
+      </w:r>
+      <w:proofErr w:type="gramStart"/>
+      <w:r>
+        <w:t>static</w:t>
+      </w:r>
+      <w:proofErr w:type="gramEnd"/>
+      <w:r>
+        <w:t xml:space="preserve"> = 9000</w:t>
+      </w:r>
+    </w:p>
+    <w:p>
+      <w:pPr>
+        <w:pStyle w:val="ListParagraph"/>
+      </w:pPr>
+      <w:r>
+        <w:t xml:space="preserve">      }</w:t>
+      </w:r>
+    </w:p>
+    <w:p>
+      <w:pPr>
+        <w:pStyle w:val="ListParagraph"/>
+      </w:pPr>
+      <w:r>
+        <w:t xml:space="preserve">      </w:t>
+      </w:r>
+      <w:proofErr w:type="gramStart"/>
+      <w:r>
+        <w:t>port</w:t>
+      </w:r>
+      <w:proofErr w:type="gramEnd"/>
+      <w:r>
+        <w:t xml:space="preserve"> "console" {</w:t>
+      </w:r>
+    </w:p>
+    <w:p>
+      <w:pPr>
+        <w:pStyle w:val="ListParagraph"/>
+      </w:pPr>
+      <w:r>
+        <w:t xml:space="preserve">        </w:t>
+      </w:r>
+      <w:proofErr w:type="gramStart"/>
+      <w:r>
+        <w:t>to</w:t>
+      </w:r>
+      <w:proofErr w:type="gramEnd"/>
+      <w:r>
+        <w:t xml:space="preserve"> = 9001</w:t>
+      </w:r>
+    </w:p>
+    <w:p>
+      <w:pPr>
+        <w:pStyle w:val="ListParagraph"/>
+      </w:pPr>
+      <w:r>
+        <w:t xml:space="preserve">        </w:t>
+      </w:r>
+      <w:proofErr w:type="gramStart"/>
+      <w:r>
+        <w:t>static</w:t>
+      </w:r>
+      <w:proofErr w:type="gramEnd"/>
+      <w:r>
+        <w:t xml:space="preserve"> = 9001</w:t>
+      </w:r>
+    </w:p>
+    <w:p>
+      <w:pPr>
+        <w:pStyle w:val="ListParagraph"/>
+      </w:pPr>
+      <w:r>
+        <w:t xml:space="preserve">      }</w:t>
+      </w:r>
+    </w:p>
+    <w:p>
+      <w:pPr>
+        <w:pStyle w:val="ListParagraph"/>
+      </w:pPr>
+      <w:r>
+        <w:t xml:space="preserve">    }</w:t>
+      </w:r>
+    </w:p>
+    <w:p>
+      <w:pPr>
+        <w:pStyle w:val="ListParagraph"/>
+      </w:pPr>
+    </w:p>
+    <w:p>
+      <w:pPr>
+        <w:pStyle w:val="ListParagraph"/>
+      </w:pPr>
+      <w:r>
+        <w:t xml:space="preserve">    </w:t>
+      </w:r>
+      <w:proofErr w:type="spellStart"/>
+      <w:r>
+        <w:t>ephemeral_disk</w:t>
+      </w:r>
+      <w:proofErr w:type="spellEnd"/>
+      <w:r>
+        <w:t xml:space="preserve"> {</w:t>
+      </w:r>
+    </w:p>
+    <w:p>
+      <w:pPr>
+        <w:pStyle w:val="ListParagraph"/>
+      </w:pPr>
+      <w:r>
+        <w:t xml:space="preserve">      </w:t>
+      </w:r>
+      <w:proofErr w:type="gramStart"/>
+      <w:r>
+        <w:t>size</w:t>
+      </w:r>
+      <w:proofErr w:type="gramEnd"/>
+      <w:r>
+        <w:t xml:space="preserve"> = 1000</w:t>
+      </w:r>
+    </w:p>
+    <w:p>
+      <w:pPr>
+        <w:pStyle w:val="ListParagraph"/>
+      </w:pPr>
+      <w:r>
+        <w:t xml:space="preserve">      </w:t>
+      </w:r>
+      <w:proofErr w:type="gramStart"/>
+      <w:r>
+        <w:t>sticky</w:t>
+      </w:r>
+      <w:proofErr w:type="gramEnd"/>
+      <w:r>
+        <w:t xml:space="preserve"> = true</w:t>
+      </w:r>
+    </w:p>
+    <w:p>
+      <w:pPr>
+        <w:pStyle w:val="ListParagraph"/>
+      </w:pPr>
+      <w:r>
+        <w:t xml:space="preserve">      </w:t>
+      </w:r>
+      <w:proofErr w:type="gramStart"/>
+      <w:r>
+        <w:t>migrate</w:t>
+      </w:r>
+      <w:proofErr w:type="gramEnd"/>
+      <w:r>
+        <w:t xml:space="preserve"> = false</w:t>
+      </w:r>
+    </w:p>
+    <w:p>
+      <w:pPr>
+        <w:pStyle w:val="ListParagraph"/>
+      </w:pPr>
+      <w:r>
+        <w:t xml:space="preserve">    }</w:t>
+      </w:r>
+    </w:p>
+    <w:p>
+      <w:pPr>
+        <w:pStyle w:val="ListParagraph"/>
+      </w:pPr>
+    </w:p>
+    <w:p>
+      <w:pPr>
+        <w:pStyle w:val="ListParagraph"/>
+      </w:pPr>
+      <w:r>
+        <w:t xml:space="preserve">    </w:t>
+      </w:r>
+      <w:proofErr w:type="gramStart"/>
+      <w:r>
+        <w:t>volume</w:t>
+      </w:r>
+      <w:proofErr w:type="gramEnd"/>
+      <w:r>
+        <w:t xml:space="preserve"> "</w:t>
+      </w:r>
+      <w:proofErr w:type="spellStart"/>
+      <w:r>
+        <w:t>minio</w:t>
+      </w:r>
+      <w:proofErr w:type="spellEnd"/>
+      <w:r>
+        <w:t>" {</w:t>
+      </w:r>
+    </w:p>
+    <w:p>
+      <w:pPr>
+        <w:pStyle w:val="ListParagraph"/>
+      </w:pPr>
+      <w:r>
+        <w:t xml:space="preserve">      </w:t>
+      </w:r>
+      <w:proofErr w:type="gramStart"/>
+      <w:r>
+        <w:t>type</w:t>
+      </w:r>
+      <w:proofErr w:type="gramEnd"/>
+      <w:r>
+        <w:t xml:space="preserve"> = "host"</w:t>
+      </w:r>
+    </w:p>
+    <w:p>
+      <w:pPr>
+        <w:pStyle w:val="ListParagraph"/>
+      </w:pPr>
+      <w:r>
+        <w:t xml:space="preserve">      </w:t>
+      </w:r>
+      <w:proofErr w:type="spellStart"/>
+      <w:r>
+        <w:t>read_only</w:t>
+      </w:r>
+      <w:proofErr w:type="spellEnd"/>
+      <w:r>
+        <w:t xml:space="preserve"> = false</w:t>
+      </w:r>
+    </w:p>
+    <w:p>
+      <w:pPr>
+        <w:pStyle w:val="ListParagraph"/>
+      </w:pPr>
+      <w:r>
+        <w:t xml:space="preserve">      </w:t>
+      </w:r>
+      <w:proofErr w:type="gramStart"/>
+      <w:r>
+        <w:t>source</w:t>
+      </w:r>
+      <w:proofErr w:type="gramEnd"/>
+      <w:r>
+        <w:t xml:space="preserve"> = "</w:t>
+      </w:r>
+      <w:proofErr w:type="spellStart"/>
+      <w:r>
+        <w:t>minio</w:t>
+      </w:r>
+      <w:proofErr w:type="spellEnd"/>
+      <w:r>
+        <w:t>"</w:t>
+      </w:r>
+    </w:p>
+    <w:p>
+      <w:pPr>
+        <w:pStyle w:val="ListParagraph"/>
+      </w:pPr>
+      <w:r>
+        <w:t xml:space="preserve">    }</w:t>
+      </w:r>
+    </w:p>
+    <w:p>
+      <w:pPr>
+        <w:pStyle w:val="ListParagraph"/>
+      </w:pPr>
+    </w:p>
+    <w:p>
+      <w:pPr>
+        <w:pStyle w:val="ListParagraph"/>
+      </w:pPr>
+      <w:r>
+        <w:t xml:space="preserve">    </w:t>
+      </w:r>
+      <w:proofErr w:type="gramStart"/>
+      <w:r>
+        <w:t>task</w:t>
+      </w:r>
+      <w:proofErr w:type="gramEnd"/>
+      <w:r>
+        <w:t xml:space="preserve"> "</w:t>
+      </w:r>
+      <w:proofErr w:type="spellStart"/>
+      <w:r>
+        <w:t>minio</w:t>
+      </w:r>
+      <w:proofErr w:type="spellEnd"/>
+      <w:r>
+        <w:t>" {</w:t>
+      </w:r>
+    </w:p>
+    <w:p>
+      <w:pPr>
+        <w:pStyle w:val="ListParagraph"/>
+      </w:pPr>
+      <w:r>
+        <w:t xml:space="preserve">      </w:t>
+      </w:r>
+      <w:proofErr w:type="gramStart"/>
+      <w:r>
+        <w:t>driver</w:t>
+      </w:r>
+      <w:proofErr w:type="gramEnd"/>
+      <w:r>
+        <w:t xml:space="preserve"> = "</w:t>
+      </w:r>
+      <w:proofErr w:type="spellStart"/>
+      <w:r>
+        <w:t>docker</w:t>
+      </w:r>
+      <w:proofErr w:type="spellEnd"/>
+      <w:r>
+        <w:t>"</w:t>
+      </w:r>
+    </w:p>
+    <w:p>
+      <w:pPr>
+        <w:pStyle w:val="ListParagraph"/>
+      </w:pPr>
+    </w:p>
+    <w:p>
+      <w:pPr>
+        <w:pStyle w:val="ListParagraph"/>
+      </w:pPr>
+      <w:r>
+        <w:t xml:space="preserve">      </w:t>
+      </w:r>
+      <w:proofErr w:type="spellStart"/>
+      <w:r>
+        <w:t>volume_mount</w:t>
+      </w:r>
+      <w:proofErr w:type="spellEnd"/>
+      <w:r>
+        <w:t xml:space="preserve"> {</w:t>
+      </w:r>
+    </w:p>
+    <w:p>
+      <w:pPr>
+        <w:pStyle w:val="ListParagraph"/>
+      </w:pPr>
+      <w:r>
+        <w:t xml:space="preserve">        </w:t>
+      </w:r>
+      <w:proofErr w:type="gramStart"/>
+      <w:r>
+        <w:t>volume</w:t>
+      </w:r>
+      <w:proofErr w:type="gramEnd"/>
+      <w:r>
+        <w:t xml:space="preserve"> = "</w:t>
+      </w:r>
+      <w:proofErr w:type="spellStart"/>
+      <w:r>
+        <w:t>minio</w:t>
+      </w:r>
+      <w:proofErr w:type="spellEnd"/>
+      <w:r>
+        <w:t>"</w:t>
+      </w:r>
+    </w:p>
+    <w:p>
+      <w:pPr>
+        <w:pStyle w:val="ListParagraph"/>
+      </w:pPr>
+      <w:r>
+        <w:t xml:space="preserve">        </w:t>
+      </w:r>
+      <w:proofErr w:type="gramStart"/>
+      <w:r>
+        <w:t>destination</w:t>
+      </w:r>
+      <w:proofErr w:type="gramEnd"/>
+      <w:r>
+        <w:t xml:space="preserve"> = "/data"</w:t>
+      </w:r>
+    </w:p>
+    <w:p>
+      <w:pPr>
+        <w:pStyle w:val="ListParagraph"/>
+      </w:pPr>
+      <w:r>
+        <w:t xml:space="preserve">        </w:t>
+      </w:r>
+      <w:proofErr w:type="spellStart"/>
+      <w:r>
+        <w:t>read_only</w:t>
+      </w:r>
+      <w:proofErr w:type="spellEnd"/>
+      <w:r>
+        <w:t xml:space="preserve"> = false</w:t>
+      </w:r>
+    </w:p>
+    <w:p>
+      <w:pPr>
+        <w:pStyle w:val="ListParagraph"/>
+      </w:pPr>
+      <w:r>
         <w:lastRenderedPageBreak/>
-        <w:t xml:space="preserve">        </w:t>
-      </w:r>
-      <w:proofErr w:type="gramStart"/>
-      <w:r>
-        <w:t>to</w:t>
-      </w:r>
-      <w:proofErr w:type="gramEnd"/>
-      <w:r>
-        <w:t xml:space="preserve"> = 9000</w:t>
-      </w:r>
-    </w:p>
-    <w:p>
-      <w:pPr>
-        <w:pStyle w:val="ListParagraph"/>
-      </w:pPr>
-      <w:r>
-        <w:t xml:space="preserve">        </w:t>
-      </w:r>
-      <w:proofErr w:type="gramStart"/>
-      <w:r>
-        <w:t>static</w:t>
-      </w:r>
-      <w:proofErr w:type="gramEnd"/>
-      <w:r>
-        <w:t xml:space="preserve"> = 9000</w:t>
-      </w:r>
-    </w:p>
-    <w:p>
-      <w:pPr>
-        <w:pStyle w:val="ListParagraph"/>
-      </w:pPr>
-      <w:r>
-        <w:t xml:space="preserve">      }</w:t>
-      </w:r>
-    </w:p>
-    <w:p>
-      <w:pPr>
-        <w:pStyle w:val="ListParagraph"/>
-      </w:pPr>
-      <w:r>
-        <w:t xml:space="preserve">      </w:t>
-      </w:r>
-      <w:proofErr w:type="gramStart"/>
-      <w:r>
-        <w:t>port</w:t>
-      </w:r>
-      <w:proofErr w:type="gramEnd"/>
-      <w:r>
-        <w:t xml:space="preserve"> "console" {</w:t>
-      </w:r>
-    </w:p>
-    <w:p>
-      <w:pPr>
-        <w:pStyle w:val="ListParagraph"/>
-      </w:pPr>
-      <w:r>
-        <w:t xml:space="preserve">        </w:t>
-      </w:r>
-      <w:proofErr w:type="gramStart"/>
-      <w:r>
-        <w:t>to</w:t>
-      </w:r>
-      <w:proofErr w:type="gramEnd"/>
-      <w:r>
-        <w:t xml:space="preserve"> = 9001</w:t>
-      </w:r>
-    </w:p>
-    <w:p>
-      <w:pPr>
-        <w:pStyle w:val="ListParagraph"/>
-      </w:pPr>
-      <w:r>
-        <w:t xml:space="preserve">        </w:t>
-      </w:r>
-      <w:proofErr w:type="gramStart"/>
-      <w:r>
-        <w:t>static</w:t>
-      </w:r>
-      <w:proofErr w:type="gramEnd"/>
-      <w:r>
-        <w:t xml:space="preserve"> = 9001</w:t>
-      </w:r>
-    </w:p>
-    <w:p>
-      <w:pPr>
-        <w:pStyle w:val="ListParagraph"/>
-      </w:pPr>
-      <w:r>
-        <w:t xml:space="preserve">      }</w:t>
-      </w:r>
-    </w:p>
-    <w:p>
-      <w:pPr>
-        <w:pStyle w:val="ListParagraph"/>
-      </w:pPr>
-      <w:r>
-        <w:t xml:space="preserve">    }</w:t>
-      </w:r>
-    </w:p>
-    <w:p>
-      <w:pPr>
-        <w:pStyle w:val="ListParagraph"/>
-      </w:pPr>
-    </w:p>
-    <w:p>
-      <w:pPr>
-        <w:pStyle w:val="ListParagraph"/>
-      </w:pPr>
-      <w:r>
-        <w:t xml:space="preserve">    </w:t>
-      </w:r>
-      <w:proofErr w:type="spellStart"/>
-      <w:r>
-        <w:t>ephemeral_disk</w:t>
-      </w:r>
-      <w:proofErr w:type="spellEnd"/>
-      <w:r>
-        <w:t xml:space="preserve"> {</w:t>
-      </w:r>
-    </w:p>
-    <w:p>
-      <w:pPr>
-        <w:pStyle w:val="ListParagraph"/>
-      </w:pPr>
-      <w:r>
-        <w:t xml:space="preserve">      </w:t>
-      </w:r>
-      <w:proofErr w:type="gramStart"/>
-      <w:r>
-        <w:t>size</w:t>
-      </w:r>
-      <w:proofErr w:type="gramEnd"/>
-      <w:r>
-        <w:t xml:space="preserve"> = 1000</w:t>
-      </w:r>
-    </w:p>
-    <w:p>
-      <w:pPr>
-        <w:pStyle w:val="ListParagraph"/>
-      </w:pPr>
-      <w:r>
-        <w:t xml:space="preserve">      </w:t>
-      </w:r>
-      <w:proofErr w:type="gramStart"/>
-      <w:r>
-        <w:t>sticky</w:t>
-      </w:r>
-      <w:proofErr w:type="gramEnd"/>
-      <w:r>
-        <w:t xml:space="preserve"> = true</w:t>
-      </w:r>
-    </w:p>
-    <w:p>
-      <w:pPr>
-        <w:pStyle w:val="ListParagraph"/>
-      </w:pPr>
-      <w:r>
-        <w:t xml:space="preserve">      </w:t>
-      </w:r>
-      <w:proofErr w:type="gramStart"/>
-      <w:r>
-        <w:t>migrate</w:t>
-      </w:r>
-      <w:proofErr w:type="gramEnd"/>
-      <w:r>
-        <w:t xml:space="preserve"> = false</w:t>
-      </w:r>
-    </w:p>
-    <w:p>
-      <w:pPr>
-        <w:pStyle w:val="ListParagraph"/>
-      </w:pPr>
-      <w:r>
-        <w:t xml:space="preserve">    }</w:t>
-      </w:r>
-    </w:p>
-    <w:p>
-      <w:pPr>
-        <w:pStyle w:val="ListParagraph"/>
-      </w:pPr>
-    </w:p>
-    <w:p>
-      <w:pPr>
-        <w:pStyle w:val="ListParagraph"/>
-      </w:pPr>
-      <w:r>
-        <w:t xml:space="preserve">    </w:t>
-      </w:r>
-      <w:proofErr w:type="gramStart"/>
-      <w:r>
-        <w:t>volume</w:t>
-      </w:r>
-      <w:proofErr w:type="gramEnd"/>
-      <w:r>
-        <w:t xml:space="preserve"> "</w:t>
-      </w:r>
-      <w:proofErr w:type="spellStart"/>
-      <w:r>
-        <w:t>minio</w:t>
-      </w:r>
-      <w:proofErr w:type="spellEnd"/>
-      <w:r>
-        <w:t>" {</w:t>
-      </w:r>
-    </w:p>
-    <w:p>
-      <w:pPr>
-        <w:pStyle w:val="ListParagraph"/>
-      </w:pPr>
-      <w:r>
-        <w:t xml:space="preserve">      </w:t>
-      </w:r>
-      <w:proofErr w:type="gramStart"/>
-      <w:r>
-        <w:t>type</w:t>
-      </w:r>
-      <w:proofErr w:type="gramEnd"/>
-      <w:r>
-        <w:t xml:space="preserve"> = "host"</w:t>
-      </w:r>
-    </w:p>
-    <w:p>
-      <w:pPr>
-        <w:pStyle w:val="ListParagraph"/>
-      </w:pPr>
-      <w:r>
-        <w:t xml:space="preserve">      </w:t>
-      </w:r>
-      <w:proofErr w:type="spellStart"/>
-      <w:r>
-        <w:t>read_only</w:t>
-      </w:r>
-      <w:proofErr w:type="spellEnd"/>
-      <w:r>
-        <w:t xml:space="preserve"> = false</w:t>
-      </w:r>
-    </w:p>
-    <w:p>
-      <w:pPr>
-        <w:pStyle w:val="ListParagraph"/>
-      </w:pPr>
-      <w:r>
-        <w:t xml:space="preserve">      </w:t>
-      </w:r>
-      <w:proofErr w:type="gramStart"/>
-      <w:r>
-        <w:t>source</w:t>
-      </w:r>
-      <w:proofErr w:type="gramEnd"/>
-      <w:r>
-        <w:t xml:space="preserve"> = "</w:t>
-      </w:r>
-      <w:proofErr w:type="spellStart"/>
-      <w:r>
-        <w:t>minio</w:t>
-      </w:r>
-      <w:proofErr w:type="spellEnd"/>
-      <w:r>
-        <w:t>"</w:t>
-      </w:r>
-    </w:p>
-    <w:p>
-      <w:pPr>
-        <w:pStyle w:val="ListParagraph"/>
-      </w:pPr>
-      <w:r>
-        <w:t xml:space="preserve">    }</w:t>
-      </w:r>
-    </w:p>
-    <w:p>
-      <w:pPr>
-        <w:pStyle w:val="ListParagraph"/>
-      </w:pPr>
-    </w:p>
-    <w:p>
-      <w:pPr>
-        <w:pStyle w:val="ListParagraph"/>
-      </w:pPr>
-      <w:r>
-        <w:t xml:space="preserve">    </w:t>
-      </w:r>
-      <w:proofErr w:type="gramStart"/>
-      <w:r>
-        <w:t>task</w:t>
-      </w:r>
-      <w:proofErr w:type="gramEnd"/>
-      <w:r>
-        <w:t xml:space="preserve"> "</w:t>
-      </w:r>
-      <w:proofErr w:type="spellStart"/>
-      <w:r>
-        <w:t>minio</w:t>
-      </w:r>
-      <w:proofErr w:type="spellEnd"/>
-      <w:r>
-        <w:t>" {</w:t>
-      </w:r>
-    </w:p>
-    <w:p>
-      <w:pPr>
-        <w:pStyle w:val="ListParagraph"/>
-      </w:pPr>
-      <w:r>
-        <w:t xml:space="preserve">      </w:t>
-      </w:r>
-      <w:proofErr w:type="gramStart"/>
-      <w:r>
-        <w:t>driver</w:t>
-      </w:r>
-      <w:proofErr w:type="gramEnd"/>
-      <w:r>
-        <w:t xml:space="preserve"> = "</w:t>
-      </w:r>
-      <w:proofErr w:type="spellStart"/>
-      <w:r>
-        <w:t>docker</w:t>
-      </w:r>
-      <w:proofErr w:type="spellEnd"/>
-      <w:r>
-        <w:t>"</w:t>
-      </w:r>
-    </w:p>
-    <w:p>
-      <w:pPr>
-        <w:pStyle w:val="ListParagraph"/>
-      </w:pPr>
-    </w:p>
-    <w:p>
-      <w:pPr>
-        <w:pStyle w:val="ListParagraph"/>
-      </w:pPr>
-      <w:r>
-        <w:t xml:space="preserve">      </w:t>
-      </w:r>
-      <w:proofErr w:type="spellStart"/>
-      <w:r>
-        <w:t>volume_mount</w:t>
-      </w:r>
-      <w:proofErr w:type="spellEnd"/>
-      <w:r>
-        <w:t xml:space="preserve"> {</w:t>
-      </w:r>
-    </w:p>
-    <w:p>
-      <w:pPr>
-        <w:pStyle w:val="ListParagraph"/>
-      </w:pPr>
-      <w:r>
-        <w:t xml:space="preserve">        </w:t>
-      </w:r>
-      <w:proofErr w:type="gramStart"/>
-      <w:r>
-        <w:t>volume</w:t>
-      </w:r>
-      <w:proofErr w:type="gramEnd"/>
-      <w:r>
-        <w:t xml:space="preserve"> = "</w:t>
-      </w:r>
-      <w:proofErr w:type="spellStart"/>
-      <w:r>
-        <w:t>minio</w:t>
-      </w:r>
-      <w:proofErr w:type="spellEnd"/>
-      <w:r>
-        <w:t>"</w:t>
-      </w:r>
-    </w:p>
-    <w:p>
-      <w:pPr>
-        <w:pStyle w:val="ListParagraph"/>
-      </w:pPr>
-      <w:r>
-        <w:t xml:space="preserve">        </w:t>
-      </w:r>
-      <w:proofErr w:type="gramStart"/>
-      <w:r>
-        <w:t>destination</w:t>
-      </w:r>
-      <w:proofErr w:type="gramEnd"/>
-      <w:r>
-        <w:t xml:space="preserve"> = "/data"</w:t>
-      </w:r>
-    </w:p>
-    <w:p>
-      <w:pPr>
-        <w:pStyle w:val="ListParagraph"/>
-      </w:pPr>
-      <w:r>
-        <w:t xml:space="preserve">        </w:t>
-      </w:r>
-      <w:proofErr w:type="spellStart"/>
-      <w:r>
-        <w:t>read_only</w:t>
-      </w:r>
-      <w:proofErr w:type="spellEnd"/>
-      <w:r>
-        <w:t xml:space="preserve"> = false</w:t>
-      </w:r>
-    </w:p>
-    <w:p>
-      <w:pPr>
-        <w:pStyle w:val="ListParagraph"/>
-      </w:pPr>
-      <w:r>
         <w:t xml:space="preserve">      }</w:t>
       </w:r>
     </w:p>
@@ -9043,7 +9099,6 @@
           <w:noProof/>
           <w:lang w:eastAsia="en-GB"/>
         </w:rPr>
-        <w:lastRenderedPageBreak/>
         <w:drawing>
           <wp:inline distT="0" distB="0" distL="0" distR="0">
             <wp:extent cx="5571744" cy="3983082"/>
@@ -9108,6 +9163,7 @@
         </w:numPr>
       </w:pPr>
       <w:r>
+        <w:lastRenderedPageBreak/>
         <w:t xml:space="preserve">To get to the </w:t>
       </w:r>
       <w:proofErr w:type="spellStart"/>
@@ -9175,7 +9231,6 @@
         </w:numPr>
       </w:pPr>
       <w:r>
-        <w:lastRenderedPageBreak/>
         <w:t>Enter “</w:t>
       </w:r>
       <w:proofErr w:type="spellStart"/>
@@ -9317,6 +9372,7 @@
         </w:numPr>
       </w:pPr>
       <w:r>
+        <w:lastRenderedPageBreak/>
         <w:t xml:space="preserve">Install the </w:t>
       </w:r>
       <w:proofErr w:type="spellStart"/>
@@ -9570,10 +9626,16 @@
       </w:r>
       <w:proofErr w:type="spellEnd"/>
       <w:r>
-        <w:t xml:space="preserve"> gui)</w:t>
-      </w:r>
-      <w:bookmarkStart w:id="0" w:name="_GoBack"/>
-      <w:bookmarkEnd w:id="0"/>
+        <w:t xml:space="preserve"> </w:t>
+      </w:r>
+      <w:proofErr w:type="spellStart"/>
+      <w:r>
+        <w:t>gui</w:t>
+      </w:r>
+      <w:proofErr w:type="spellEnd"/>
+      <w:r>
+        <w:t>)</w:t>
+      </w:r>
       <w:r>
         <w:t>:</w:t>
       </w:r>
@@ -9684,7 +9746,6 @@
         </w:numPr>
       </w:pPr>
       <w:r>
-        <w:lastRenderedPageBreak/>
         <w:t xml:space="preserve">To copy a </w:t>
       </w:r>
       <w:r>
@@ -11339,7 +11400,6 @@
           <w:sz w:val="18"/>
           <w:szCs w:val="18"/>
         </w:rPr>
-        <w:lastRenderedPageBreak/>
         <w:t>}</w:t>
       </w:r>
       <w:r>
@@ -12271,6 +12331,7 @@
           <w:sz w:val="18"/>
           <w:szCs w:val="18"/>
         </w:rPr>
+        <w:lastRenderedPageBreak/>
         <w:tab/>
         <w:t>golang.org/x/text v0.3.3 // indirect</w:t>
       </w:r>

</xml_diff>

<commit_message>
Add comments. Remove aws-cli from alpine after use - saving ~130MBytes disk space
</commit_message>
<xml_diff>
--- a/24 - R710 Proxmox Add 2nd disk to run host and Docker, Nomad for minio.docx
+++ b/24 - R710 Proxmox Add 2nd disk to run host and Docker, Nomad for minio.docx
@@ -4316,8 +4316,6 @@
       <w:r>
         <w:br/>
       </w:r>
-      <w:bookmarkStart w:id="0" w:name="_GoBack"/>
-      <w:bookmarkEnd w:id="0"/>
       <w:r>
         <w:rPr>
           <w:rFonts w:ascii="Courier New" w:hAnsi="Courier New" w:cs="Courier New"/>
@@ -8116,6 +8114,24 @@
         <w:pStyle w:val="ListParagraph"/>
       </w:pPr>
       <w:r>
+        <w:t xml:space="preserve">    # </w:t>
+      </w:r>
+      <w:proofErr w:type="gramStart"/>
+      <w:r>
+        <w:t>increase</w:t>
+      </w:r>
+      <w:proofErr w:type="gramEnd"/>
+      <w:r>
+        <w:t xml:space="preserve"> default disk from 300MB to allow for log growth (for if this is left running)</w:t>
+      </w:r>
+    </w:p>
+    <w:p>
+      <w:pPr>
+        <w:pStyle w:val="ListParagraph"/>
+      </w:pPr>
+      <w:bookmarkStart w:id="0" w:name="_GoBack"/>
+      <w:bookmarkEnd w:id="0"/>
+      <w:r>
         <w:t xml:space="preserve">    </w:t>
       </w:r>
       <w:proofErr w:type="spellStart"/>
@@ -8395,6 +8411,7 @@
         <w:pStyle w:val="ListParagraph"/>
       </w:pPr>
       <w:r>
+        <w:lastRenderedPageBreak/>
         <w:t xml:space="preserve">        </w:t>
       </w:r>
       <w:proofErr w:type="spellStart"/>
@@ -8411,7 +8428,6 @@
         <w:pStyle w:val="ListParagraph"/>
       </w:pPr>
       <w:r>
-        <w:lastRenderedPageBreak/>
         <w:t xml:space="preserve">      }</w:t>
       </w:r>
     </w:p>
@@ -8990,6 +9006,7 @@
         </w:numPr>
       </w:pPr>
       <w:r>
+        <w:lastRenderedPageBreak/>
         <w:t>Then if all ok, run with:</w:t>
       </w:r>
       <w:r>

</xml_diff>

<commit_message>
Put nomad logs in syslog
</commit_message>
<xml_diff>
--- a/24 - R710 Proxmox Add 2nd disk to run host and Docker, Nomad for minio.docx
+++ b/24 - R710 Proxmox Add 2nd disk to run host and Docker, Nomad for minio.docx
@@ -4515,19 +4515,143 @@
           <w:rFonts w:ascii="Courier New" w:hAnsi="Courier New" w:cs="Courier New"/>
         </w:rPr>
       </w:pPr>
-    </w:p>
-    <w:p>
-      <w:pPr>
-        <w:pStyle w:val="ListParagraph"/>
-        <w:rPr>
-          <w:rFonts w:ascii="Courier New" w:hAnsi="Courier New" w:cs="Courier New"/>
-        </w:rPr>
-      </w:pPr>
+      <w:proofErr w:type="spellStart"/>
+      <w:r>
+        <w:rPr>
+          <w:rFonts w:ascii="Courier New" w:hAnsi="Courier New" w:cs="Courier New"/>
+        </w:rPr>
+        <w:t>log_level</w:t>
+      </w:r>
+      <w:proofErr w:type="spellEnd"/>
+      <w:r>
+        <w:rPr>
+          <w:rFonts w:ascii="Courier New" w:hAnsi="Courier New" w:cs="Courier New"/>
+        </w:rPr>
+        <w:t xml:space="preserve"> = "INFO"</w:t>
+      </w:r>
+    </w:p>
+    <w:p>
+      <w:pPr>
+        <w:pStyle w:val="ListParagraph"/>
+        <w:rPr>
+          <w:rFonts w:ascii="Courier New" w:hAnsi="Courier New" w:cs="Courier New"/>
+        </w:rPr>
+      </w:pPr>
+      <w:proofErr w:type="spellStart"/>
+      <w:r>
+        <w:rPr>
+          <w:rFonts w:ascii="Courier New" w:hAnsi="Courier New" w:cs="Courier New"/>
+        </w:rPr>
+        <w:t>log_json</w:t>
+      </w:r>
+      <w:proofErr w:type="spellEnd"/>
+      <w:r>
+        <w:rPr>
+          <w:rFonts w:ascii="Courier New" w:hAnsi="Courier New" w:cs="Courier New"/>
+        </w:rPr>
+        <w:t xml:space="preserve"> = true</w:t>
+      </w:r>
+    </w:p>
+    <w:p>
+      <w:pPr>
+        <w:pStyle w:val="ListParagraph"/>
+        <w:rPr>
+          <w:rFonts w:ascii="Courier New" w:hAnsi="Courier New" w:cs="Courier New"/>
+        </w:rPr>
+      </w:pPr>
+      <w:proofErr w:type="spellStart"/>
+      <w:r>
+        <w:rPr>
+          <w:rFonts w:ascii="Courier New" w:hAnsi="Courier New" w:cs="Courier New"/>
+        </w:rPr>
+        <w:t>enable_syslog</w:t>
+      </w:r>
+      <w:proofErr w:type="spellEnd"/>
+      <w:r>
+        <w:rPr>
+          <w:rFonts w:ascii="Courier New" w:hAnsi="Courier New" w:cs="Courier New"/>
+        </w:rPr>
+        <w:t xml:space="preserve"> = true</w:t>
+      </w:r>
+    </w:p>
+    <w:p>
+      <w:pPr>
+        <w:pStyle w:val="ListParagraph"/>
+        <w:rPr>
+          <w:rFonts w:ascii="Courier New" w:hAnsi="Courier New" w:cs="Courier New"/>
+        </w:rPr>
+      </w:pPr>
+      <w:r>
+        <w:rPr>
+          <w:rFonts w:ascii="Courier New" w:hAnsi="Courier New" w:cs="Courier New"/>
+        </w:rPr>
+        <w:t>#</w:t>
+      </w:r>
+      <w:proofErr w:type="spellStart"/>
+      <w:r>
+        <w:rPr>
+          <w:rFonts w:ascii="Courier New" w:hAnsi="Courier New" w:cs="Courier New"/>
+        </w:rPr>
+        <w:t>log_rotate_duration</w:t>
+      </w:r>
+      <w:proofErr w:type="spellEnd"/>
+      <w:r>
+        <w:rPr>
+          <w:rFonts w:ascii="Courier New" w:hAnsi="Courier New" w:cs="Courier New"/>
+        </w:rPr>
+        <w:t xml:space="preserve"> = "24h</w:t>
+      </w:r>
       <w:proofErr w:type="gramStart"/>
       <w:r>
         <w:rPr>
           <w:rFonts w:ascii="Courier New" w:hAnsi="Courier New" w:cs="Courier New"/>
         </w:rPr>
+        <w:t>" !!!</w:t>
+      </w:r>
+      <w:proofErr w:type="gramEnd"/>
+      <w:r>
+        <w:rPr>
+          <w:rFonts w:ascii="Courier New" w:hAnsi="Courier New" w:cs="Courier New"/>
+        </w:rPr>
+        <w:t xml:space="preserve"> </w:t>
+      </w:r>
+      <w:proofErr w:type="gramStart"/>
+      <w:r>
+        <w:rPr>
+          <w:rFonts w:ascii="Courier New" w:hAnsi="Courier New" w:cs="Courier New"/>
+        </w:rPr>
+        <w:t>use</w:t>
+      </w:r>
+      <w:proofErr w:type="gramEnd"/>
+      <w:r>
+        <w:rPr>
+          <w:rFonts w:ascii="Courier New" w:hAnsi="Courier New" w:cs="Courier New"/>
+        </w:rPr>
+        <w:t xml:space="preserve"> this if putting logs somewhere other than syslog</w:t>
+      </w:r>
+      <w:bookmarkStart w:id="0" w:name="_GoBack"/>
+      <w:bookmarkEnd w:id="0"/>
+    </w:p>
+    <w:p>
+      <w:pPr>
+        <w:pStyle w:val="ListParagraph"/>
+        <w:rPr>
+          <w:rFonts w:ascii="Courier New" w:hAnsi="Courier New" w:cs="Courier New"/>
+        </w:rPr>
+      </w:pPr>
+    </w:p>
+    <w:p>
+      <w:pPr>
+        <w:pStyle w:val="ListParagraph"/>
+        <w:rPr>
+          <w:rFonts w:ascii="Courier New" w:hAnsi="Courier New" w:cs="Courier New"/>
+        </w:rPr>
+      </w:pPr>
+      <w:proofErr w:type="gramStart"/>
+      <w:r>
+        <w:rPr>
+          <w:rFonts w:ascii="Courier New" w:hAnsi="Courier New" w:cs="Courier New"/>
+        </w:rPr>
         <w:t>server</w:t>
       </w:r>
       <w:proofErr w:type="gramEnd"/>
@@ -5485,6 +5609,7 @@
         <w:rPr>
           <w:rFonts w:ascii="Courier New" w:hAnsi="Courier New" w:cs="Courier New"/>
         </w:rPr>
+        <w:lastRenderedPageBreak/>
         <w:t xml:space="preserve">  }</w:t>
       </w:r>
     </w:p>
@@ -5619,7 +5744,6 @@
         <w:rPr>
           <w:rFonts w:ascii="Courier New" w:hAnsi="Courier New" w:cs="Courier New"/>
         </w:rPr>
-        <w:lastRenderedPageBreak/>
         <w:t xml:space="preserve">  }</w:t>
       </w:r>
     </w:p>
@@ -6056,6 +6180,7 @@
         </w:rPr>
       </w:pPr>
       <w:r>
+        <w:lastRenderedPageBreak/>
         <w:t>To test that nomad runs a job OK, do:</w:t>
       </w:r>
       <w:r>
@@ -6211,7 +6336,6 @@
           <w:sz w:val="18"/>
           <w:szCs w:val="18"/>
         </w:rPr>
-        <w:lastRenderedPageBreak/>
         <w:t xml:space="preserve">    </w:t>
       </w:r>
       <w:proofErr w:type="gramStart"/>
@@ -8129,8 +8253,6 @@
       <w:pPr>
         <w:pStyle w:val="ListParagraph"/>
       </w:pPr>
-      <w:bookmarkStart w:id="0" w:name="_GoBack"/>
-      <w:bookmarkEnd w:id="0"/>
       <w:r>
         <w:t xml:space="preserve">    </w:t>
       </w:r>

</xml_diff>

<commit_message>
2nd disk cleanup, add docker and install portainer in it
</commit_message>
<xml_diff>
--- a/24 - R710 Proxmox Add 2nd disk to run host and Docker, Nomad for minio.docx
+++ b/24 - R710 Proxmox Add 2nd disk to run host and Docker, Nomad for minio.docx
@@ -2356,7 +2356,23 @@
       </w:pPr>
       <w:r>
         <w:lastRenderedPageBreak/>
-        <w:t>Do:</w:t>
+        <w:t>Do</w:t>
+      </w:r>
+      <w:r>
+        <w:t xml:space="preserve"> (to avoid typing </w:t>
+      </w:r>
+      <w:proofErr w:type="spellStart"/>
+      <w:r>
+        <w:t>sudo</w:t>
+      </w:r>
+      <w:proofErr w:type="spellEnd"/>
+      <w:r>
+        <w:t xml:space="preserve"> whenever you run docker)</w:t>
+      </w:r>
+      <w:bookmarkStart w:id="0" w:name="_GoBack"/>
+      <w:bookmarkEnd w:id="0"/>
+      <w:r>
+        <w:t>:</w:t>
       </w:r>
     </w:p>
     <w:p>
@@ -10411,10 +10427,7 @@
       <w:proofErr w:type="spellEnd"/>
       <w:proofErr w:type="gramEnd"/>
       <w:r>
-        <w:t xml:space="preserve"> </w:t>
-      </w:r>
-      <w:r>
-        <w:t>bucket setup for future use:</w:t>
+        <w:t xml:space="preserve"> bucket setup for future use:</w:t>
       </w:r>
     </w:p>
     <w:p/>
@@ -10476,8 +10489,6 @@
         </w:rPr>
         <w:t>Access Policy</w:t>
       </w:r>
-      <w:bookmarkStart w:id="0" w:name="_GoBack"/>
-      <w:bookmarkEnd w:id="0"/>
       <w:r>
         <w:t xml:space="preserve"> to </w:t>
       </w:r>

</xml_diff>

<commit_message>
Add vaultUnsealTLS host_volume to nomad.hcl file  in #24 doc
</commit_message>
<xml_diff>
--- a/24 - R710 Proxmox Add 2nd disk to run host and Docker, Nomad for minio.docx
+++ b/24 - R710 Proxmox Add 2nd disk to run host and Docker, Nomad for minio.docx
@@ -2369,8 +2369,6 @@
       <w:r>
         <w:t xml:space="preserve"> whenever you run docker)</w:t>
       </w:r>
-      <w:bookmarkStart w:id="0" w:name="_GoBack"/>
-      <w:bookmarkEnd w:id="0"/>
       <w:r>
         <w:t>:</w:t>
       </w:r>
@@ -5712,6 +5710,12 @@
         </w:rPr>
         <w:t xml:space="preserve">    </w:t>
       </w:r>
+      <w:r>
+        <w:rPr>
+          <w:rFonts w:ascii="Courier New" w:hAnsi="Courier New" w:cs="Courier New"/>
+        </w:rPr>
+        <w:t xml:space="preserve"># </w:t>
+      </w:r>
       <w:proofErr w:type="gramStart"/>
       <w:r>
         <w:rPr>
@@ -5754,6 +5758,76 @@
         </w:rPr>
         <w:t xml:space="preserve">    </w:t>
       </w:r>
+      <w:proofErr w:type="gramStart"/>
+      <w:r>
+        <w:rPr>
+          <w:rFonts w:ascii="Courier New" w:hAnsi="Courier New" w:cs="Courier New"/>
+        </w:rPr>
+        <w:t>path</w:t>
+      </w:r>
+      <w:proofErr w:type="gramEnd"/>
+      <w:r>
+        <w:rPr>
+          <w:rFonts w:ascii="Courier New" w:hAnsi="Courier New" w:cs="Courier New"/>
+        </w:rPr>
+        <w:t xml:space="preserve"> = "/</w:t>
+      </w:r>
+      <w:proofErr w:type="spellStart"/>
+      <w:r>
+        <w:rPr>
+          <w:rFonts w:ascii="Courier New" w:hAnsi="Courier New" w:cs="Courier New"/>
+        </w:rPr>
+        <w:t>mnt</w:t>
+      </w:r>
+      <w:proofErr w:type="spellEnd"/>
+      <w:r>
+        <w:rPr>
+          <w:rFonts w:ascii="Courier New" w:hAnsi="Courier New" w:cs="Courier New"/>
+        </w:rPr>
+        <w:t>/S3andSQS/</w:t>
+      </w:r>
+      <w:proofErr w:type="spellStart"/>
+      <w:r>
+        <w:rPr>
+          <w:rFonts w:ascii="Courier New" w:hAnsi="Courier New" w:cs="Courier New"/>
+        </w:rPr>
+        <w:t>tmp</w:t>
+      </w:r>
+      <w:proofErr w:type="spellEnd"/>
+      <w:r>
+        <w:rPr>
+          <w:rFonts w:ascii="Courier New" w:hAnsi="Courier New" w:cs="Courier New"/>
+        </w:rPr>
+        <w:t>/nomad/</w:t>
+      </w:r>
+      <w:proofErr w:type="spellStart"/>
+      <w:r>
+        <w:rPr>
+          <w:rFonts w:ascii="Courier New" w:hAnsi="Courier New" w:cs="Courier New"/>
+        </w:rPr>
+        <w:t>localSQS</w:t>
+      </w:r>
+      <w:proofErr w:type="spellEnd"/>
+      <w:r>
+        <w:rPr>
+          <w:rFonts w:ascii="Courier New" w:hAnsi="Courier New" w:cs="Courier New"/>
+        </w:rPr>
+        <w:t>"</w:t>
+      </w:r>
+    </w:p>
+    <w:p>
+      <w:pPr>
+        <w:pStyle w:val="ListParagraph"/>
+        <w:rPr>
+          <w:rFonts w:ascii="Courier New" w:hAnsi="Courier New" w:cs="Courier New"/>
+        </w:rPr>
+      </w:pPr>
+      <w:r>
+        <w:rPr>
+          <w:rFonts w:ascii="Courier New" w:hAnsi="Courier New" w:cs="Courier New"/>
+        </w:rPr>
+        <w:t xml:space="preserve">    </w:t>
+      </w:r>
       <w:proofErr w:type="spellStart"/>
       <w:r>
         <w:rPr>
@@ -5782,6 +5856,162 @@
         </w:rPr>
         <w:t xml:space="preserve">  }</w:t>
       </w:r>
+    </w:p>
+    <w:p>
+      <w:pPr>
+        <w:pStyle w:val="ListParagraph"/>
+        <w:rPr>
+          <w:rFonts w:ascii="Courier New" w:hAnsi="Courier New" w:cs="Courier New"/>
+        </w:rPr>
+      </w:pPr>
+      <w:r>
+        <w:rPr>
+          <w:rFonts w:ascii="Courier New" w:hAnsi="Courier New" w:cs="Courier New"/>
+        </w:rPr>
+        <w:t xml:space="preserve">  </w:t>
+      </w:r>
+      <w:proofErr w:type="spellStart"/>
+      <w:r>
+        <w:rPr>
+          <w:rFonts w:ascii="Courier New" w:hAnsi="Courier New" w:cs="Courier New"/>
+        </w:rPr>
+        <w:t>host_volume</w:t>
+      </w:r>
+      <w:proofErr w:type="spellEnd"/>
+      <w:r>
+        <w:rPr>
+          <w:rFonts w:ascii="Courier New" w:hAnsi="Courier New" w:cs="Courier New"/>
+        </w:rPr>
+        <w:t xml:space="preserve"> "</w:t>
+      </w:r>
+      <w:proofErr w:type="spellStart"/>
+      <w:r>
+        <w:rPr>
+          <w:rFonts w:ascii="Courier New" w:hAnsi="Courier New" w:cs="Courier New"/>
+        </w:rPr>
+        <w:t>vaultUnsealTLS</w:t>
+      </w:r>
+      <w:proofErr w:type="spellEnd"/>
+      <w:r>
+        <w:rPr>
+          <w:rFonts w:ascii="Courier New" w:hAnsi="Courier New" w:cs="Courier New"/>
+        </w:rPr>
+        <w:t>" {</w:t>
+      </w:r>
+    </w:p>
+    <w:p>
+      <w:pPr>
+        <w:pStyle w:val="ListParagraph"/>
+        <w:rPr>
+          <w:rFonts w:ascii="Courier New" w:hAnsi="Courier New" w:cs="Courier New"/>
+        </w:rPr>
+      </w:pPr>
+      <w:r>
+        <w:rPr>
+          <w:rFonts w:ascii="Courier New" w:hAnsi="Courier New" w:cs="Courier New"/>
+        </w:rPr>
+        <w:t xml:space="preserve">    </w:t>
+      </w:r>
+      <w:proofErr w:type="gramStart"/>
+      <w:r>
+        <w:rPr>
+          <w:rFonts w:ascii="Courier New" w:hAnsi="Courier New" w:cs="Courier New"/>
+        </w:rPr>
+        <w:t>path</w:t>
+      </w:r>
+      <w:proofErr w:type="gramEnd"/>
+      <w:r>
+        <w:rPr>
+          <w:rFonts w:ascii="Courier New" w:hAnsi="Courier New" w:cs="Courier New"/>
+        </w:rPr>
+        <w:t xml:space="preserve"> = "/</w:t>
+      </w:r>
+      <w:proofErr w:type="spellStart"/>
+      <w:r>
+        <w:rPr>
+          <w:rFonts w:ascii="Courier New" w:hAnsi="Courier New" w:cs="Courier New"/>
+        </w:rPr>
+        <w:t>mnt</w:t>
+      </w:r>
+      <w:proofErr w:type="spellEnd"/>
+      <w:r>
+        <w:rPr>
+          <w:rFonts w:ascii="Courier New" w:hAnsi="Courier New" w:cs="Courier New"/>
+        </w:rPr>
+        <w:t>/S3andSQS/</w:t>
+      </w:r>
+      <w:proofErr w:type="spellStart"/>
+      <w:r>
+        <w:rPr>
+          <w:rFonts w:ascii="Courier New" w:hAnsi="Courier New" w:cs="Courier New"/>
+        </w:rPr>
+        <w:t>tmp</w:t>
+      </w:r>
+      <w:proofErr w:type="spellEnd"/>
+      <w:r>
+        <w:rPr>
+          <w:rFonts w:ascii="Courier New" w:hAnsi="Courier New" w:cs="Courier New"/>
+        </w:rPr>
+        <w:t>/nomad/</w:t>
+      </w:r>
+      <w:proofErr w:type="spellStart"/>
+      <w:r>
+        <w:rPr>
+          <w:rFonts w:ascii="Courier New" w:hAnsi="Courier New" w:cs="Courier New"/>
+        </w:rPr>
+        <w:t>vaultUnsealTLS</w:t>
+      </w:r>
+      <w:proofErr w:type="spellEnd"/>
+      <w:r>
+        <w:rPr>
+          <w:rFonts w:ascii="Courier New" w:hAnsi="Courier New" w:cs="Courier New"/>
+        </w:rPr>
+        <w:t>"</w:t>
+      </w:r>
+    </w:p>
+    <w:p>
+      <w:pPr>
+        <w:pStyle w:val="ListParagraph"/>
+        <w:rPr>
+          <w:rFonts w:ascii="Courier New" w:hAnsi="Courier New" w:cs="Courier New"/>
+        </w:rPr>
+      </w:pPr>
+      <w:r>
+        <w:rPr>
+          <w:rFonts w:ascii="Courier New" w:hAnsi="Courier New" w:cs="Courier New"/>
+        </w:rPr>
+        <w:t xml:space="preserve">    </w:t>
+      </w:r>
+      <w:proofErr w:type="spellStart"/>
+      <w:r>
+        <w:rPr>
+          <w:rFonts w:ascii="Courier New" w:hAnsi="Courier New" w:cs="Courier New"/>
+        </w:rPr>
+        <w:t>read_only</w:t>
+      </w:r>
+      <w:proofErr w:type="spellEnd"/>
+      <w:r>
+        <w:rPr>
+          <w:rFonts w:ascii="Courier New" w:hAnsi="Courier New" w:cs="Courier New"/>
+        </w:rPr>
+        <w:t xml:space="preserve"> = false</w:t>
+      </w:r>
+    </w:p>
+    <w:p>
+      <w:pPr>
+        <w:pStyle w:val="ListParagraph"/>
+        <w:rPr>
+          <w:rFonts w:ascii="Courier New" w:hAnsi="Courier New" w:cs="Courier New"/>
+        </w:rPr>
+      </w:pPr>
+      <w:r>
+        <w:rPr>
+          <w:rFonts w:ascii="Courier New" w:hAnsi="Courier New" w:cs="Courier New"/>
+        </w:rPr>
+        <w:t xml:space="preserve">  }</w:t>
+      </w:r>
+      <w:bookmarkStart w:id="0" w:name="_GoBack"/>
+      <w:bookmarkEnd w:id="0"/>
     </w:p>
     <w:p>
       <w:pPr>
@@ -6149,6 +6379,7 @@
           <w:noProof/>
           <w:lang w:eastAsia="en-GB"/>
         </w:rPr>
+        <w:lastRenderedPageBreak/>
         <w:drawing>
           <wp:inline distT="0" distB="0" distL="0" distR="0">
             <wp:extent cx="5273040" cy="2344937"/>
@@ -6216,7 +6447,6 @@
         </w:rPr>
       </w:pPr>
       <w:r>
-        <w:lastRenderedPageBreak/>
         <w:t>To test that nomad runs a job OK, do:</w:t>
       </w:r>
       <w:r>
@@ -7343,6 +7573,7 @@
         </w:numPr>
       </w:pPr>
       <w:r>
+        <w:lastRenderedPageBreak/>
         <w:t xml:space="preserve">Then </w:t>
       </w:r>
       <w:r>
@@ -7427,7 +7658,6 @@
           <w:noProof/>
           <w:lang w:eastAsia="en-GB"/>
         </w:rPr>
-        <w:lastRenderedPageBreak/>
         <w:drawing>
           <wp:inline distT="0" distB="0" distL="0" distR="0" wp14:anchorId="0764F8E2" wp14:editId="2FB0D8E0">
             <wp:extent cx="5206833" cy="3212592"/>
@@ -7708,6 +7938,7 @@
       <w:proofErr w:type="spellStart"/>
       <w:proofErr w:type="gramStart"/>
       <w:r>
+        <w:lastRenderedPageBreak/>
         <w:t>minio</w:t>
       </w:r>
       <w:proofErr w:type="spellEnd"/>
@@ -7785,7 +8016,6 @@
         <w:rPr>
           <w:b/>
         </w:rPr>
-        <w:lastRenderedPageBreak/>
         <w:t>docker</w:t>
       </w:r>
       <w:proofErr w:type="spellEnd"/>
@@ -8460,6 +8690,7 @@
         <w:pStyle w:val="ListParagraph"/>
       </w:pPr>
       <w:r>
+        <w:lastRenderedPageBreak/>
         <w:t xml:space="preserve">    }</w:t>
       </w:r>
     </w:p>
@@ -8553,7 +8784,6 @@
         <w:pStyle w:val="ListParagraph"/>
       </w:pPr>
       <w:r>
-        <w:lastRenderedPageBreak/>
         <w:t xml:space="preserve">    }</w:t>
       </w:r>
     </w:p>
@@ -9127,6 +9357,7 @@
         <w:pStyle w:val="ListParagraph"/>
       </w:pPr>
       <w:r>
+        <w:lastRenderedPageBreak/>
         <w:t xml:space="preserve">      }</w:t>
       </w:r>
     </w:p>
@@ -9198,7 +9429,6 @@
         <w:pStyle w:val="ListParagraph"/>
       </w:pPr>
       <w:r>
-        <w:lastRenderedPageBreak/>
         <w:t xml:space="preserve">    }</w:t>
       </w:r>
     </w:p>

</xml_diff>